<commit_message>
Fixed back button bug.
</commit_message>
<xml_diff>
--- a/progress/DevelopmentLogs.docx
+++ b/progress/DevelopmentLogs.docx
@@ -491,45 +491,830 @@
               <w:jc w:val="center"/>
             </w:pPr>
             <w:r>
-              <w:t>All JQuery and Javascript works.</w:t>
-            </w:r>
-          </w:p>
-        </w:tc>
-      </w:tr>
-      <w:tr>
-        <w:tc>
-          <w:tcPr>
-            <w:tcW w:w="4508" w:type="dxa"/>
-          </w:tcPr>
-          <w:p>
-            <w:pPr>
-              <w:jc w:val="center"/>
-            </w:pPr>
-          </w:p>
-        </w:tc>
-        <w:tc>
-          <w:tcPr>
-            <w:tcW w:w="4508" w:type="dxa"/>
-          </w:tcPr>
-          <w:p>
-            <w:pPr>
-              <w:jc w:val="center"/>
-            </w:pPr>
-          </w:p>
-        </w:tc>
-      </w:tr>
-      <w:tr>
-        <w:tc>
-          <w:tcPr>
-            <w:tcW w:w="4508" w:type="dxa"/>
-          </w:tcPr>
-          <w:p/>
-        </w:tc>
-        <w:tc>
-          <w:tcPr>
-            <w:tcW w:w="4508" w:type="dxa"/>
-          </w:tcPr>
-          <w:p/>
+              <w:t xml:space="preserve">All </w:t>
+            </w:r>
+            <w:r>
+              <w:t>jQuery, scaling and</w:t>
+            </w:r>
+            <w:r>
+              <w:t xml:space="preserve"> </w:t>
+            </w:r>
+            <w:r>
+              <w:t>JavaScript</w:t>
+            </w:r>
+            <w:r>
+              <w:t xml:space="preserve"> works.</w:t>
+            </w:r>
+          </w:p>
+        </w:tc>
+      </w:tr>
+      <w:tr>
+        <w:tc>
+          <w:tcPr>
+            <w:tcW w:w="4508" w:type="dxa"/>
+          </w:tcPr>
+          <w:p>
+            <w:pPr>
+              <w:jc w:val="center"/>
+            </w:pPr>
+            <w:r>
+              <w:t>Edge browser</w:t>
+            </w:r>
+          </w:p>
+        </w:tc>
+        <w:tc>
+          <w:tcPr>
+            <w:tcW w:w="4508" w:type="dxa"/>
+          </w:tcPr>
+          <w:p>
+            <w:pPr>
+              <w:jc w:val="center"/>
+            </w:pPr>
+            <w:r>
+              <w:t>All jQuery, scaling and JavaScript works.</w:t>
+            </w:r>
+          </w:p>
+        </w:tc>
+      </w:tr>
+      <w:tr>
+        <w:tc>
+          <w:tcPr>
+            <w:tcW w:w="4508" w:type="dxa"/>
+          </w:tcPr>
+          <w:p>
+            <w:pPr>
+              <w:jc w:val="center"/>
+            </w:pPr>
+            <w:r>
+              <w:lastRenderedPageBreak/>
+              <w:t>Firefox browser</w:t>
+            </w:r>
+          </w:p>
+        </w:tc>
+        <w:tc>
+          <w:tcPr>
+            <w:tcW w:w="4508" w:type="dxa"/>
+          </w:tcPr>
+          <w:p>
+            <w:pPr>
+              <w:jc w:val="center"/>
+            </w:pPr>
+            <w:r>
+              <w:t>All jQuery, scaling and JavaScript works.</w:t>
+            </w:r>
+          </w:p>
+        </w:tc>
+      </w:tr>
+      <w:tr>
+        <w:tc>
+          <w:tcPr>
+            <w:tcW w:w="4508" w:type="dxa"/>
+          </w:tcPr>
+          <w:p>
+            <w:pPr>
+              <w:jc w:val="center"/>
+            </w:pPr>
+            <w:r>
+              <w:t>Internet Explorer browser</w:t>
+            </w:r>
+          </w:p>
+        </w:tc>
+        <w:tc>
+          <w:tcPr>
+            <w:tcW w:w="4508" w:type="dxa"/>
+          </w:tcPr>
+          <w:p>
+            <w:pPr>
+              <w:jc w:val="center"/>
+            </w:pPr>
+            <w:r>
+              <w:t>All jQuery, scaling and JavaScript works.</w:t>
+            </w:r>
+          </w:p>
+        </w:tc>
+      </w:tr>
+      <w:tr>
+        <w:tc>
+          <w:tcPr>
+            <w:tcW w:w="4508" w:type="dxa"/>
+          </w:tcPr>
+          <w:p>
+            <w:pPr>
+              <w:jc w:val="center"/>
+            </w:pPr>
+            <w:r>
+              <w:t>Article 1 View Input button</w:t>
+            </w:r>
+          </w:p>
+        </w:tc>
+        <w:tc>
+          <w:tcPr>
+            <w:tcW w:w="4508" w:type="dxa"/>
+          </w:tcPr>
+          <w:p>
+            <w:pPr>
+              <w:jc w:val="center"/>
+            </w:pPr>
+            <w:r>
+              <w:t>Correct code appears.</w:t>
+            </w:r>
+          </w:p>
+        </w:tc>
+      </w:tr>
+      <w:tr>
+        <w:tc>
+          <w:tcPr>
+            <w:tcW w:w="4508" w:type="dxa"/>
+          </w:tcPr>
+          <w:p>
+            <w:pPr>
+              <w:jc w:val="center"/>
+            </w:pPr>
+            <w:r>
+              <w:t>Article 1 View If/else button</w:t>
+            </w:r>
+          </w:p>
+        </w:tc>
+        <w:tc>
+          <w:tcPr>
+            <w:tcW w:w="4508" w:type="dxa"/>
+          </w:tcPr>
+          <w:p>
+            <w:pPr>
+              <w:jc w:val="center"/>
+            </w:pPr>
+            <w:r>
+              <w:t>Correct code appears.</w:t>
+            </w:r>
+          </w:p>
+        </w:tc>
+      </w:tr>
+      <w:tr>
+        <w:tc>
+          <w:tcPr>
+            <w:tcW w:w="4508" w:type="dxa"/>
+          </w:tcPr>
+          <w:p>
+            <w:pPr>
+              <w:jc w:val="center"/>
+            </w:pPr>
+            <w:r>
+              <w:t>Article 1 View Output button</w:t>
+            </w:r>
+          </w:p>
+        </w:tc>
+        <w:tc>
+          <w:tcPr>
+            <w:tcW w:w="4508" w:type="dxa"/>
+          </w:tcPr>
+          <w:p>
+            <w:pPr>
+              <w:jc w:val="center"/>
+            </w:pPr>
+            <w:r>
+              <w:t>Correct code appears.</w:t>
+            </w:r>
+          </w:p>
+        </w:tc>
+      </w:tr>
+      <w:tr>
+        <w:tc>
+          <w:tcPr>
+            <w:tcW w:w="4508" w:type="dxa"/>
+          </w:tcPr>
+          <w:p>
+            <w:pPr>
+              <w:jc w:val="center"/>
+            </w:pPr>
+            <w:r>
+              <w:t xml:space="preserve">Article 1 </w:t>
+            </w:r>
+            <w:r>
+              <w:t>Default</w:t>
+            </w:r>
+            <w:r>
+              <w:t xml:space="preserve"> Copy Code button</w:t>
+            </w:r>
+          </w:p>
+        </w:tc>
+        <w:tc>
+          <w:tcPr>
+            <w:tcW w:w="4508" w:type="dxa"/>
+          </w:tcPr>
+          <w:p>
+            <w:pPr>
+              <w:jc w:val="center"/>
+            </w:pPr>
+            <w:r>
+              <w:t>Copies comment</w:t>
+            </w:r>
+            <w:r>
+              <w:t>.</w:t>
+            </w:r>
+          </w:p>
+        </w:tc>
+      </w:tr>
+      <w:tr>
+        <w:tc>
+          <w:tcPr>
+            <w:tcW w:w="4508" w:type="dxa"/>
+          </w:tcPr>
+          <w:p>
+            <w:pPr>
+              <w:jc w:val="center"/>
+            </w:pPr>
+            <w:r>
+              <w:t xml:space="preserve">Article 1 </w:t>
+            </w:r>
+            <w:r>
+              <w:t>Input Copy Code button</w:t>
+            </w:r>
+          </w:p>
+        </w:tc>
+        <w:tc>
+          <w:tcPr>
+            <w:tcW w:w="4508" w:type="dxa"/>
+          </w:tcPr>
+          <w:p>
+            <w:pPr>
+              <w:jc w:val="center"/>
+            </w:pPr>
+            <w:r>
+              <w:t>Copies input code.</w:t>
+            </w:r>
+          </w:p>
+        </w:tc>
+      </w:tr>
+      <w:tr>
+        <w:tc>
+          <w:tcPr>
+            <w:tcW w:w="4508" w:type="dxa"/>
+          </w:tcPr>
+          <w:p>
+            <w:pPr>
+              <w:jc w:val="center"/>
+            </w:pPr>
+            <w:r>
+              <w:t>Article 1 If/else Copy Code button</w:t>
+            </w:r>
+          </w:p>
+        </w:tc>
+        <w:tc>
+          <w:tcPr>
+            <w:tcW w:w="4508" w:type="dxa"/>
+          </w:tcPr>
+          <w:p>
+            <w:pPr>
+              <w:jc w:val="center"/>
+            </w:pPr>
+            <w:r>
+              <w:t>Copies if/else code.</w:t>
+            </w:r>
+          </w:p>
+        </w:tc>
+      </w:tr>
+      <w:tr>
+        <w:tc>
+          <w:tcPr>
+            <w:tcW w:w="4508" w:type="dxa"/>
+          </w:tcPr>
+          <w:p>
+            <w:pPr>
+              <w:jc w:val="center"/>
+            </w:pPr>
+            <w:r>
+              <w:t>Article 1 Output Copy Code button</w:t>
+            </w:r>
+          </w:p>
+        </w:tc>
+        <w:tc>
+          <w:tcPr>
+            <w:tcW w:w="4508" w:type="dxa"/>
+          </w:tcPr>
+          <w:p>
+            <w:pPr>
+              <w:jc w:val="center"/>
+            </w:pPr>
+            <w:r>
+              <w:t>Copies complete code.</w:t>
+            </w:r>
+          </w:p>
+        </w:tc>
+      </w:tr>
+      <w:tr>
+        <w:tc>
+          <w:tcPr>
+            <w:tcW w:w="4508" w:type="dxa"/>
+          </w:tcPr>
+          <w:p>
+            <w:pPr>
+              <w:jc w:val="center"/>
+            </w:pPr>
+            <w:r>
+              <w:t>Article 1 Fullscreen button</w:t>
+            </w:r>
+          </w:p>
+        </w:tc>
+        <w:tc>
+          <w:tcPr>
+            <w:tcW w:w="4508" w:type="dxa"/>
+          </w:tcPr>
+          <w:p>
+            <w:pPr>
+              <w:jc w:val="center"/>
+            </w:pPr>
+            <w:r>
+              <w:t>Shows correct code.</w:t>
+            </w:r>
+          </w:p>
+        </w:tc>
+      </w:tr>
+      <w:tr>
+        <w:tc>
+          <w:tcPr>
+            <w:tcW w:w="4508" w:type="dxa"/>
+          </w:tcPr>
+          <w:p>
+            <w:pPr>
+              <w:jc w:val="center"/>
+            </w:pPr>
+            <w:r>
+              <w:t>Article 1 Fullscreen Copy Code button</w:t>
+            </w:r>
+          </w:p>
+        </w:tc>
+        <w:tc>
+          <w:tcPr>
+            <w:tcW w:w="4508" w:type="dxa"/>
+          </w:tcPr>
+          <w:p>
+            <w:pPr>
+              <w:jc w:val="center"/>
+            </w:pPr>
+            <w:r>
+              <w:t>Copies entire code.</w:t>
+            </w:r>
+          </w:p>
+        </w:tc>
+      </w:tr>
+      <w:tr>
+        <w:tc>
+          <w:tcPr>
+            <w:tcW w:w="4508" w:type="dxa"/>
+          </w:tcPr>
+          <w:p>
+            <w:pPr>
+              <w:jc w:val="center"/>
+            </w:pPr>
+            <w:r>
+              <w:t>Article 1 Fullscreen Back button</w:t>
+            </w:r>
+          </w:p>
+        </w:tc>
+        <w:tc>
+          <w:tcPr>
+            <w:tcW w:w="4508" w:type="dxa"/>
+          </w:tcPr>
+          <w:p>
+            <w:pPr>
+              <w:jc w:val="center"/>
+            </w:pPr>
+            <w:r>
+              <w:t>Takes the user back to the main page.</w:t>
+            </w:r>
+          </w:p>
+        </w:tc>
+      </w:tr>
+      <w:tr>
+        <w:tc>
+          <w:tcPr>
+            <w:tcW w:w="4508" w:type="dxa"/>
+          </w:tcPr>
+          <w:p>
+            <w:pPr>
+              <w:jc w:val="center"/>
+            </w:pPr>
+            <w:r>
+              <w:t>Article 2 View Print button</w:t>
+            </w:r>
+          </w:p>
+        </w:tc>
+        <w:tc>
+          <w:tcPr>
+            <w:tcW w:w="4508" w:type="dxa"/>
+          </w:tcPr>
+          <w:p>
+            <w:pPr>
+              <w:jc w:val="center"/>
+            </w:pPr>
+            <w:r>
+              <w:t>Displays correct code.</w:t>
+            </w:r>
+          </w:p>
+        </w:tc>
+      </w:tr>
+      <w:tr>
+        <w:tc>
+          <w:tcPr>
+            <w:tcW w:w="4508" w:type="dxa"/>
+          </w:tcPr>
+          <w:p>
+            <w:pPr>
+              <w:jc w:val="center"/>
+            </w:pPr>
+            <w:r>
+              <w:t>Article 2 Print Copy Code button</w:t>
+            </w:r>
+          </w:p>
+        </w:tc>
+        <w:tc>
+          <w:tcPr>
+            <w:tcW w:w="4508" w:type="dxa"/>
+          </w:tcPr>
+          <w:p>
+            <w:pPr>
+              <w:jc w:val="center"/>
+            </w:pPr>
+            <w:r>
+              <w:t>Copies print statement.</w:t>
+            </w:r>
+          </w:p>
+        </w:tc>
+      </w:tr>
+      <w:tr>
+        <w:tc>
+          <w:tcPr>
+            <w:tcW w:w="4508" w:type="dxa"/>
+          </w:tcPr>
+          <w:p>
+            <w:pPr>
+              <w:jc w:val="center"/>
+            </w:pPr>
+            <w:r>
+              <w:t>Article 2 Fullscreen Button</w:t>
+            </w:r>
+          </w:p>
+        </w:tc>
+        <w:tc>
+          <w:tcPr>
+            <w:tcW w:w="4508" w:type="dxa"/>
+          </w:tcPr>
+          <w:p>
+            <w:pPr>
+              <w:jc w:val="center"/>
+            </w:pPr>
+            <w:r>
+              <w:t xml:space="preserve">Takes user to the </w:t>
+            </w:r>
+            <w:r>
+              <w:t>Fullscreen mode.</w:t>
+            </w:r>
+          </w:p>
+        </w:tc>
+      </w:tr>
+      <w:tr>
+        <w:tc>
+          <w:tcPr>
+            <w:tcW w:w="4508" w:type="dxa"/>
+          </w:tcPr>
+          <w:p>
+            <w:pPr>
+              <w:jc w:val="center"/>
+            </w:pPr>
+            <w:r>
+              <w:t>Article 2 Fullscreen Copy Code Button</w:t>
+            </w:r>
+          </w:p>
+        </w:tc>
+        <w:tc>
+          <w:tcPr>
+            <w:tcW w:w="4508" w:type="dxa"/>
+          </w:tcPr>
+          <w:p>
+            <w:pPr>
+              <w:jc w:val="center"/>
+            </w:pPr>
+            <w:r>
+              <w:t>Copies complete code.</w:t>
+            </w:r>
+          </w:p>
+        </w:tc>
+      </w:tr>
+      <w:tr>
+        <w:tc>
+          <w:tcPr>
+            <w:tcW w:w="4508" w:type="dxa"/>
+          </w:tcPr>
+          <w:p>
+            <w:pPr>
+              <w:jc w:val="center"/>
+            </w:pPr>
+            <w:r>
+              <w:t>Article 2 Fullscreen Back Button</w:t>
+            </w:r>
+          </w:p>
+        </w:tc>
+        <w:tc>
+          <w:tcPr>
+            <w:tcW w:w="4508" w:type="dxa"/>
+          </w:tcPr>
+          <w:p>
+            <w:pPr>
+              <w:jc w:val="center"/>
+            </w:pPr>
+            <w:r>
+              <w:t>Takes the user to the main page, but the start of the page instead of where the user left off. So adjusted the back button to link back to that particular location.</w:t>
+            </w:r>
+          </w:p>
+        </w:tc>
+      </w:tr>
+      <w:tr>
+        <w:tc>
+          <w:tcPr>
+            <w:tcW w:w="4508" w:type="dxa"/>
+          </w:tcPr>
+          <w:p>
+            <w:pPr>
+              <w:jc w:val="center"/>
+            </w:pPr>
+          </w:p>
+        </w:tc>
+        <w:tc>
+          <w:tcPr>
+            <w:tcW w:w="4508" w:type="dxa"/>
+          </w:tcPr>
+          <w:p>
+            <w:pPr>
+              <w:jc w:val="center"/>
+            </w:pPr>
+          </w:p>
+        </w:tc>
+      </w:tr>
+      <w:tr>
+        <w:tc>
+          <w:tcPr>
+            <w:tcW w:w="4508" w:type="dxa"/>
+          </w:tcPr>
+          <w:p>
+            <w:pPr>
+              <w:jc w:val="center"/>
+            </w:pPr>
+          </w:p>
+        </w:tc>
+        <w:tc>
+          <w:tcPr>
+            <w:tcW w:w="4508" w:type="dxa"/>
+          </w:tcPr>
+          <w:p>
+            <w:pPr>
+              <w:jc w:val="center"/>
+            </w:pPr>
+          </w:p>
+        </w:tc>
+      </w:tr>
+      <w:tr>
+        <w:tc>
+          <w:tcPr>
+            <w:tcW w:w="4508" w:type="dxa"/>
+          </w:tcPr>
+          <w:p>
+            <w:pPr>
+              <w:jc w:val="center"/>
+            </w:pPr>
+          </w:p>
+        </w:tc>
+        <w:tc>
+          <w:tcPr>
+            <w:tcW w:w="4508" w:type="dxa"/>
+          </w:tcPr>
+          <w:p>
+            <w:pPr>
+              <w:jc w:val="center"/>
+            </w:pPr>
+          </w:p>
+        </w:tc>
+      </w:tr>
+      <w:tr>
+        <w:tc>
+          <w:tcPr>
+            <w:tcW w:w="4508" w:type="dxa"/>
+          </w:tcPr>
+          <w:p>
+            <w:pPr>
+              <w:jc w:val="center"/>
+            </w:pPr>
+          </w:p>
+        </w:tc>
+        <w:tc>
+          <w:tcPr>
+            <w:tcW w:w="4508" w:type="dxa"/>
+          </w:tcPr>
+          <w:p>
+            <w:pPr>
+              <w:jc w:val="center"/>
+            </w:pPr>
+          </w:p>
+        </w:tc>
+      </w:tr>
+      <w:tr>
+        <w:tc>
+          <w:tcPr>
+            <w:tcW w:w="4508" w:type="dxa"/>
+          </w:tcPr>
+          <w:p>
+            <w:pPr>
+              <w:jc w:val="center"/>
+            </w:pPr>
+          </w:p>
+        </w:tc>
+        <w:tc>
+          <w:tcPr>
+            <w:tcW w:w="4508" w:type="dxa"/>
+          </w:tcPr>
+          <w:p>
+            <w:pPr>
+              <w:jc w:val="center"/>
+            </w:pPr>
+          </w:p>
+        </w:tc>
+      </w:tr>
+      <w:tr>
+        <w:tc>
+          <w:tcPr>
+            <w:tcW w:w="4508" w:type="dxa"/>
+          </w:tcPr>
+          <w:p>
+            <w:pPr>
+              <w:jc w:val="center"/>
+            </w:pPr>
+          </w:p>
+        </w:tc>
+        <w:tc>
+          <w:tcPr>
+            <w:tcW w:w="4508" w:type="dxa"/>
+          </w:tcPr>
+          <w:p>
+            <w:pPr>
+              <w:jc w:val="center"/>
+            </w:pPr>
+          </w:p>
+        </w:tc>
+      </w:tr>
+      <w:tr>
+        <w:tc>
+          <w:tcPr>
+            <w:tcW w:w="4508" w:type="dxa"/>
+          </w:tcPr>
+          <w:p>
+            <w:pPr>
+              <w:jc w:val="center"/>
+            </w:pPr>
+          </w:p>
+        </w:tc>
+        <w:tc>
+          <w:tcPr>
+            <w:tcW w:w="4508" w:type="dxa"/>
+          </w:tcPr>
+          <w:p>
+            <w:pPr>
+              <w:jc w:val="center"/>
+            </w:pPr>
+          </w:p>
+        </w:tc>
+      </w:tr>
+      <w:tr>
+        <w:tc>
+          <w:tcPr>
+            <w:tcW w:w="4508" w:type="dxa"/>
+          </w:tcPr>
+          <w:p>
+            <w:pPr>
+              <w:jc w:val="center"/>
+            </w:pPr>
+          </w:p>
+        </w:tc>
+        <w:tc>
+          <w:tcPr>
+            <w:tcW w:w="4508" w:type="dxa"/>
+          </w:tcPr>
+          <w:p>
+            <w:pPr>
+              <w:jc w:val="center"/>
+            </w:pPr>
+          </w:p>
+        </w:tc>
+      </w:tr>
+      <w:tr>
+        <w:tc>
+          <w:tcPr>
+            <w:tcW w:w="4508" w:type="dxa"/>
+          </w:tcPr>
+          <w:p>
+            <w:pPr>
+              <w:jc w:val="center"/>
+            </w:pPr>
+          </w:p>
+        </w:tc>
+        <w:tc>
+          <w:tcPr>
+            <w:tcW w:w="4508" w:type="dxa"/>
+          </w:tcPr>
+          <w:p>
+            <w:pPr>
+              <w:jc w:val="center"/>
+            </w:pPr>
+          </w:p>
+        </w:tc>
+      </w:tr>
+      <w:tr>
+        <w:tc>
+          <w:tcPr>
+            <w:tcW w:w="4508" w:type="dxa"/>
+          </w:tcPr>
+          <w:p>
+            <w:pPr>
+              <w:jc w:val="center"/>
+            </w:pPr>
+          </w:p>
+        </w:tc>
+        <w:tc>
+          <w:tcPr>
+            <w:tcW w:w="4508" w:type="dxa"/>
+          </w:tcPr>
+          <w:p>
+            <w:pPr>
+              <w:jc w:val="center"/>
+            </w:pPr>
+          </w:p>
+        </w:tc>
+      </w:tr>
+      <w:tr>
+        <w:tc>
+          <w:tcPr>
+            <w:tcW w:w="4508" w:type="dxa"/>
+          </w:tcPr>
+          <w:p>
+            <w:pPr>
+              <w:jc w:val="center"/>
+            </w:pPr>
+          </w:p>
+        </w:tc>
+        <w:tc>
+          <w:tcPr>
+            <w:tcW w:w="4508" w:type="dxa"/>
+          </w:tcPr>
+          <w:p>
+            <w:pPr>
+              <w:jc w:val="center"/>
+            </w:pPr>
+          </w:p>
+        </w:tc>
+      </w:tr>
+      <w:tr>
+        <w:tc>
+          <w:tcPr>
+            <w:tcW w:w="4508" w:type="dxa"/>
+          </w:tcPr>
+          <w:p>
+            <w:pPr>
+              <w:jc w:val="center"/>
+            </w:pPr>
+          </w:p>
+        </w:tc>
+        <w:tc>
+          <w:tcPr>
+            <w:tcW w:w="4508" w:type="dxa"/>
+          </w:tcPr>
+          <w:p>
+            <w:pPr>
+              <w:jc w:val="center"/>
+            </w:pPr>
+          </w:p>
+        </w:tc>
+      </w:tr>
+      <w:tr>
+        <w:trPr>
+          <w:trHeight w:val="56"/>
+        </w:trPr>
+        <w:tc>
+          <w:tcPr>
+            <w:tcW w:w="4508" w:type="dxa"/>
+          </w:tcPr>
+          <w:p>
+            <w:pPr>
+              <w:jc w:val="center"/>
+            </w:pPr>
+          </w:p>
+        </w:tc>
+        <w:tc>
+          <w:tcPr>
+            <w:tcW w:w="4508" w:type="dxa"/>
+          </w:tcPr>
+          <w:p>
+            <w:pPr>
+              <w:jc w:val="center"/>
+            </w:pPr>
+          </w:p>
         </w:tc>
       </w:tr>
     </w:tbl>
@@ -1454,7 +2239,7 @@
 </file>
 
 <file path=customXml/itemProps1.xml><?xml version="1.0" encoding="utf-8"?>
-<ds:datastoreItem xmlns:ds="http://schemas.openxmlformats.org/officeDocument/2006/customXml" ds:itemID="{167DAFE3-6082-47C7-BCB1-84A32A766340}">
+<ds:datastoreItem xmlns:ds="http://schemas.openxmlformats.org/officeDocument/2006/customXml" ds:itemID="{28E4C013-B459-41A7-8B44-08C2EF3B9A58}">
   <ds:schemaRefs>
     <ds:schemaRef ds:uri="http://schemas.openxmlformats.org/officeDocument/2006/bibliography"/>
   </ds:schemaRefs>

</xml_diff>

<commit_message>
Fixed the fullscreen mode for the 4th article
</commit_message>
<xml_diff>
--- a/progress/DevelopmentLogs.docx
+++ b/progress/DevelopmentLogs.docx
@@ -457,7 +457,314 @@
               <w:jc w:val="center"/>
             </w:pPr>
             <w:r>
-              <w:t>Goes into mobile phone mode</w:t>
+              <w:t>Text bugs as shown in the Image, so added some media queries to automatically adjust the website to fit the width.</w:t>
+            </w:r>
+          </w:p>
+          <w:p>
+            <w:pPr>
+              <w:jc w:val="center"/>
+            </w:pPr>
+            <w:r>
+              <w:rPr>
+                <w:noProof/>
+              </w:rPr>
+              <w:lastRenderedPageBreak/>
+              <w:drawing>
+                <wp:inline distT="0" distB="0" distL="0" distR="0" wp14:anchorId="0A1CD4E8" wp14:editId="3484AFC8">
+                  <wp:extent cx="1718920" cy="1455725"/>
+                  <wp:effectExtent l="0" t="0" r="0" b="0"/>
+                  <wp:docPr id="5" name="Picture 5"/>
+                  <wp:cNvGraphicFramePr>
+                    <a:graphicFrameLocks xmlns:a="http://schemas.openxmlformats.org/drawingml/2006/main" noChangeAspect="1"/>
+                  </wp:cNvGraphicFramePr>
+                  <a:graphic xmlns:a="http://schemas.openxmlformats.org/drawingml/2006/main">
+                    <a:graphicData uri="http://schemas.openxmlformats.org/drawingml/2006/picture">
+                      <pic:pic xmlns:pic="http://schemas.openxmlformats.org/drawingml/2006/picture">
+                        <pic:nvPicPr>
+                          <pic:cNvPr id="0" name="Picture 3"/>
+                          <pic:cNvPicPr>
+                            <a:picLocks noChangeAspect="1" noChangeArrowheads="1"/>
+                          </pic:cNvPicPr>
+                        </pic:nvPicPr>
+                        <pic:blipFill rotWithShape="1">
+                          <a:blip r:embed="rId11" cstate="print">
+                            <a:extLst>
+                              <a:ext uri="{28A0092B-C50C-407E-A947-70E740481C1C}">
+                                <a14:useLocalDpi xmlns:a14="http://schemas.microsoft.com/office/drawing/2010/main" val="0"/>
+                              </a:ext>
+                            </a:extLst>
+                          </a:blip>
+                          <a:srcRect b="50720"/>
+                          <a:stretch/>
+                        </pic:blipFill>
+                        <pic:spPr bwMode="auto">
+                          <a:xfrm>
+                            <a:off x="0" y="0"/>
+                            <a:ext cx="1748262" cy="1480575"/>
+                          </a:xfrm>
+                          <a:prstGeom prst="rect">
+                            <a:avLst/>
+                          </a:prstGeom>
+                          <a:noFill/>
+                          <a:ln>
+                            <a:noFill/>
+                          </a:ln>
+                          <a:extLst>
+                            <a:ext uri="{53640926-AAD7-44D8-BBD7-CCE9431645EC}">
+                              <a14:shadowObscured xmlns:a14="http://schemas.microsoft.com/office/drawing/2010/main"/>
+                            </a:ext>
+                          </a:extLst>
+                        </pic:spPr>
+                      </pic:pic>
+                    </a:graphicData>
+                  </a:graphic>
+                </wp:inline>
+              </w:drawing>
+            </w:r>
+          </w:p>
+        </w:tc>
+      </w:tr>
+      <w:tr>
+        <w:tc>
+          <w:tcPr>
+            <w:tcW w:w="4508" w:type="dxa"/>
+          </w:tcPr>
+          <w:p>
+            <w:pPr>
+              <w:jc w:val="center"/>
+            </w:pPr>
+            <w:r>
+              <w:t xml:space="preserve">Chrome </w:t>
+            </w:r>
+            <w:r>
+              <w:t>browser</w:t>
+            </w:r>
+          </w:p>
+        </w:tc>
+        <w:tc>
+          <w:tcPr>
+            <w:tcW w:w="4508" w:type="dxa"/>
+          </w:tcPr>
+          <w:p>
+            <w:pPr>
+              <w:jc w:val="center"/>
+            </w:pPr>
+            <w:r>
+              <w:t xml:space="preserve">All </w:t>
+            </w:r>
+            <w:r>
+              <w:t>jQuery, scaling and</w:t>
+            </w:r>
+            <w:r>
+              <w:t xml:space="preserve"> </w:t>
+            </w:r>
+            <w:r>
+              <w:t>JavaScript</w:t>
+            </w:r>
+            <w:r>
+              <w:t xml:space="preserve"> works.</w:t>
+            </w:r>
+          </w:p>
+        </w:tc>
+      </w:tr>
+      <w:tr>
+        <w:tc>
+          <w:tcPr>
+            <w:tcW w:w="4508" w:type="dxa"/>
+          </w:tcPr>
+          <w:p>
+            <w:pPr>
+              <w:jc w:val="center"/>
+            </w:pPr>
+            <w:r>
+              <w:t>Edge browser</w:t>
+            </w:r>
+          </w:p>
+        </w:tc>
+        <w:tc>
+          <w:tcPr>
+            <w:tcW w:w="4508" w:type="dxa"/>
+          </w:tcPr>
+          <w:p>
+            <w:pPr>
+              <w:jc w:val="center"/>
+            </w:pPr>
+            <w:r>
+              <w:t>All jQuery, scaling and JavaScript works.</w:t>
+            </w:r>
+          </w:p>
+        </w:tc>
+      </w:tr>
+      <w:tr>
+        <w:tc>
+          <w:tcPr>
+            <w:tcW w:w="4508" w:type="dxa"/>
+          </w:tcPr>
+          <w:p>
+            <w:pPr>
+              <w:jc w:val="center"/>
+            </w:pPr>
+            <w:r>
+              <w:t>Firefox browser</w:t>
+            </w:r>
+          </w:p>
+        </w:tc>
+        <w:tc>
+          <w:tcPr>
+            <w:tcW w:w="4508" w:type="dxa"/>
+          </w:tcPr>
+          <w:p>
+            <w:pPr>
+              <w:jc w:val="center"/>
+            </w:pPr>
+            <w:r>
+              <w:t>All jQuery, scaling and JavaScript works.</w:t>
+            </w:r>
+          </w:p>
+        </w:tc>
+      </w:tr>
+      <w:tr>
+        <w:tc>
+          <w:tcPr>
+            <w:tcW w:w="4508" w:type="dxa"/>
+          </w:tcPr>
+          <w:p>
+            <w:pPr>
+              <w:jc w:val="center"/>
+            </w:pPr>
+            <w:r>
+              <w:t>Internet Explorer browser</w:t>
+            </w:r>
+          </w:p>
+        </w:tc>
+        <w:tc>
+          <w:tcPr>
+            <w:tcW w:w="4508" w:type="dxa"/>
+          </w:tcPr>
+          <w:p>
+            <w:pPr>
+              <w:jc w:val="center"/>
+            </w:pPr>
+            <w:r>
+              <w:t>All jQuery, scaling and JavaScript works.</w:t>
+            </w:r>
+          </w:p>
+        </w:tc>
+      </w:tr>
+      <w:tr>
+        <w:tc>
+          <w:tcPr>
+            <w:tcW w:w="4508" w:type="dxa"/>
+          </w:tcPr>
+          <w:p>
+            <w:pPr>
+              <w:jc w:val="center"/>
+            </w:pPr>
+            <w:r>
+              <w:t>Article 1 View Input button</w:t>
+            </w:r>
+          </w:p>
+        </w:tc>
+        <w:tc>
+          <w:tcPr>
+            <w:tcW w:w="4508" w:type="dxa"/>
+          </w:tcPr>
+          <w:p>
+            <w:pPr>
+              <w:jc w:val="center"/>
+            </w:pPr>
+            <w:r>
+              <w:t>Correct code appears.</w:t>
+            </w:r>
+          </w:p>
+        </w:tc>
+      </w:tr>
+      <w:tr>
+        <w:tc>
+          <w:tcPr>
+            <w:tcW w:w="4508" w:type="dxa"/>
+          </w:tcPr>
+          <w:p>
+            <w:pPr>
+              <w:jc w:val="center"/>
+            </w:pPr>
+            <w:r>
+              <w:t>Article 1 View If/else button</w:t>
+            </w:r>
+          </w:p>
+        </w:tc>
+        <w:tc>
+          <w:tcPr>
+            <w:tcW w:w="4508" w:type="dxa"/>
+          </w:tcPr>
+          <w:p>
+            <w:pPr>
+              <w:jc w:val="center"/>
+            </w:pPr>
+            <w:r>
+              <w:t>Correct code appears.</w:t>
+            </w:r>
+          </w:p>
+        </w:tc>
+      </w:tr>
+      <w:tr>
+        <w:tc>
+          <w:tcPr>
+            <w:tcW w:w="4508" w:type="dxa"/>
+          </w:tcPr>
+          <w:p>
+            <w:pPr>
+              <w:jc w:val="center"/>
+            </w:pPr>
+            <w:r>
+              <w:t>Article 1 View Output button</w:t>
+            </w:r>
+          </w:p>
+        </w:tc>
+        <w:tc>
+          <w:tcPr>
+            <w:tcW w:w="4508" w:type="dxa"/>
+          </w:tcPr>
+          <w:p>
+            <w:pPr>
+              <w:jc w:val="center"/>
+            </w:pPr>
+            <w:r>
+              <w:t>Correct code appears.</w:t>
+            </w:r>
+          </w:p>
+        </w:tc>
+      </w:tr>
+      <w:tr>
+        <w:tc>
+          <w:tcPr>
+            <w:tcW w:w="4508" w:type="dxa"/>
+          </w:tcPr>
+          <w:p>
+            <w:pPr>
+              <w:jc w:val="center"/>
+            </w:pPr>
+            <w:r>
+              <w:t xml:space="preserve">Article 1 </w:t>
+            </w:r>
+            <w:r>
+              <w:t>Default</w:t>
+            </w:r>
+            <w:r>
+              <w:t xml:space="preserve"> Copy Code button</w:t>
+            </w:r>
+          </w:p>
+        </w:tc>
+        <w:tc>
+          <w:tcPr>
+            <w:tcW w:w="4508" w:type="dxa"/>
+          </w:tcPr>
+          <w:p>
+            <w:pPr>
+              <w:jc w:val="center"/>
+            </w:pPr>
+            <w:r>
+              <w:t>Copies comment</w:t>
             </w:r>
             <w:r>
               <w:t>.</w:t>
@@ -475,63 +782,762 @@
               <w:jc w:val="center"/>
             </w:pPr>
             <w:r>
-              <w:t xml:space="preserve">Chrome </w:t>
-            </w:r>
-            <w:r>
-              <w:t>browser</w:t>
-            </w:r>
-          </w:p>
-        </w:tc>
-        <w:tc>
-          <w:tcPr>
-            <w:tcW w:w="4508" w:type="dxa"/>
-          </w:tcPr>
-          <w:p>
-            <w:pPr>
-              <w:jc w:val="center"/>
-            </w:pPr>
-            <w:r>
-              <w:t xml:space="preserve">All </w:t>
-            </w:r>
-            <w:r>
-              <w:t>jQuery, scaling and</w:t>
-            </w:r>
-            <w:r>
-              <w:t xml:space="preserve"> </w:t>
+              <w:t xml:space="preserve">Article 1 </w:t>
+            </w:r>
+            <w:r>
+              <w:t>Input Copy Code button</w:t>
+            </w:r>
+          </w:p>
+        </w:tc>
+        <w:tc>
+          <w:tcPr>
+            <w:tcW w:w="4508" w:type="dxa"/>
+          </w:tcPr>
+          <w:p>
+            <w:pPr>
+              <w:jc w:val="center"/>
+            </w:pPr>
+            <w:r>
+              <w:t>Copies input code.</w:t>
+            </w:r>
+          </w:p>
+        </w:tc>
+      </w:tr>
+      <w:tr>
+        <w:tc>
+          <w:tcPr>
+            <w:tcW w:w="4508" w:type="dxa"/>
+          </w:tcPr>
+          <w:p>
+            <w:pPr>
+              <w:jc w:val="center"/>
+            </w:pPr>
+            <w:r>
+              <w:t>Article 1 If/else Copy Code button</w:t>
+            </w:r>
+          </w:p>
+        </w:tc>
+        <w:tc>
+          <w:tcPr>
+            <w:tcW w:w="4508" w:type="dxa"/>
+          </w:tcPr>
+          <w:p>
+            <w:pPr>
+              <w:jc w:val="center"/>
+            </w:pPr>
+            <w:r>
+              <w:t>Copies if/else code.</w:t>
+            </w:r>
+          </w:p>
+        </w:tc>
+      </w:tr>
+      <w:tr>
+        <w:tc>
+          <w:tcPr>
+            <w:tcW w:w="4508" w:type="dxa"/>
+          </w:tcPr>
+          <w:p>
+            <w:pPr>
+              <w:jc w:val="center"/>
+            </w:pPr>
+            <w:r>
+              <w:t>Article 1 Output Copy Code button</w:t>
+            </w:r>
+          </w:p>
+        </w:tc>
+        <w:tc>
+          <w:tcPr>
+            <w:tcW w:w="4508" w:type="dxa"/>
+          </w:tcPr>
+          <w:p>
+            <w:pPr>
+              <w:jc w:val="center"/>
+            </w:pPr>
+            <w:r>
+              <w:t>Copies complete code.</w:t>
+            </w:r>
+          </w:p>
+        </w:tc>
+      </w:tr>
+      <w:tr>
+        <w:tc>
+          <w:tcPr>
+            <w:tcW w:w="4508" w:type="dxa"/>
+          </w:tcPr>
+          <w:p>
+            <w:pPr>
+              <w:jc w:val="center"/>
+            </w:pPr>
+            <w:r>
+              <w:t>Article 1 Fullscreen button</w:t>
+            </w:r>
+          </w:p>
+        </w:tc>
+        <w:tc>
+          <w:tcPr>
+            <w:tcW w:w="4508" w:type="dxa"/>
+          </w:tcPr>
+          <w:p>
+            <w:pPr>
+              <w:jc w:val="center"/>
+            </w:pPr>
+            <w:r>
+              <w:t>Shows correct code.</w:t>
+            </w:r>
+          </w:p>
+        </w:tc>
+      </w:tr>
+      <w:tr>
+        <w:tc>
+          <w:tcPr>
+            <w:tcW w:w="4508" w:type="dxa"/>
+          </w:tcPr>
+          <w:p>
+            <w:pPr>
+              <w:jc w:val="center"/>
+            </w:pPr>
+            <w:r>
+              <w:t>Article 1 Fullscreen Copy Code button</w:t>
+            </w:r>
+          </w:p>
+        </w:tc>
+        <w:tc>
+          <w:tcPr>
+            <w:tcW w:w="4508" w:type="dxa"/>
+          </w:tcPr>
+          <w:p>
+            <w:pPr>
+              <w:jc w:val="center"/>
+            </w:pPr>
+            <w:r>
+              <w:t>Copies entire code.</w:t>
+            </w:r>
+          </w:p>
+        </w:tc>
+      </w:tr>
+      <w:tr>
+        <w:tc>
+          <w:tcPr>
+            <w:tcW w:w="4508" w:type="dxa"/>
+          </w:tcPr>
+          <w:p>
+            <w:pPr>
+              <w:jc w:val="center"/>
+            </w:pPr>
+            <w:r>
+              <w:t>Article 1 Fullscreen Back button</w:t>
+            </w:r>
+          </w:p>
+        </w:tc>
+        <w:tc>
+          <w:tcPr>
+            <w:tcW w:w="4508" w:type="dxa"/>
+          </w:tcPr>
+          <w:p>
+            <w:pPr>
+              <w:jc w:val="center"/>
+            </w:pPr>
+            <w:r>
+              <w:t>Takes the user back to the main page.</w:t>
+            </w:r>
+          </w:p>
+        </w:tc>
+      </w:tr>
+      <w:tr>
+        <w:tc>
+          <w:tcPr>
+            <w:tcW w:w="4508" w:type="dxa"/>
+          </w:tcPr>
+          <w:p>
+            <w:pPr>
+              <w:jc w:val="center"/>
+            </w:pPr>
+            <w:r>
+              <w:t>Article 2 View Print button</w:t>
+            </w:r>
+          </w:p>
+        </w:tc>
+        <w:tc>
+          <w:tcPr>
+            <w:tcW w:w="4508" w:type="dxa"/>
+          </w:tcPr>
+          <w:p>
+            <w:pPr>
+              <w:jc w:val="center"/>
+            </w:pPr>
+            <w:r>
+              <w:t>Displays correct code.</w:t>
+            </w:r>
+          </w:p>
+        </w:tc>
+      </w:tr>
+      <w:tr>
+        <w:tc>
+          <w:tcPr>
+            <w:tcW w:w="4508" w:type="dxa"/>
+          </w:tcPr>
+          <w:p>
+            <w:pPr>
+              <w:jc w:val="center"/>
+            </w:pPr>
+            <w:r>
+              <w:t>Article 2 Print Copy Code button</w:t>
+            </w:r>
+          </w:p>
+        </w:tc>
+        <w:tc>
+          <w:tcPr>
+            <w:tcW w:w="4508" w:type="dxa"/>
+          </w:tcPr>
+          <w:p>
+            <w:pPr>
+              <w:jc w:val="center"/>
+            </w:pPr>
+            <w:r>
+              <w:t>Copies print statement.</w:t>
+            </w:r>
+          </w:p>
+        </w:tc>
+      </w:tr>
+      <w:tr>
+        <w:tc>
+          <w:tcPr>
+            <w:tcW w:w="4508" w:type="dxa"/>
+          </w:tcPr>
+          <w:p>
+            <w:pPr>
+              <w:jc w:val="center"/>
+            </w:pPr>
+            <w:r>
+              <w:t>Article 2 Fullscreen Button</w:t>
+            </w:r>
+          </w:p>
+        </w:tc>
+        <w:tc>
+          <w:tcPr>
+            <w:tcW w:w="4508" w:type="dxa"/>
+          </w:tcPr>
+          <w:p>
+            <w:pPr>
+              <w:jc w:val="center"/>
+            </w:pPr>
+            <w:r>
+              <w:t xml:space="preserve">Takes user to the </w:t>
+            </w:r>
+            <w:r>
+              <w:t>Fullscreen mode.</w:t>
+            </w:r>
+          </w:p>
+        </w:tc>
+      </w:tr>
+      <w:tr>
+        <w:tc>
+          <w:tcPr>
+            <w:tcW w:w="4508" w:type="dxa"/>
+          </w:tcPr>
+          <w:p>
+            <w:pPr>
+              <w:jc w:val="center"/>
+            </w:pPr>
+            <w:r>
+              <w:t>Article 2 Fullscreen Copy Code Button</w:t>
+            </w:r>
+          </w:p>
+        </w:tc>
+        <w:tc>
+          <w:tcPr>
+            <w:tcW w:w="4508" w:type="dxa"/>
+          </w:tcPr>
+          <w:p>
+            <w:pPr>
+              <w:jc w:val="center"/>
+            </w:pPr>
+            <w:r>
+              <w:t>Copies complete code.</w:t>
+            </w:r>
+          </w:p>
+        </w:tc>
+      </w:tr>
+      <w:tr>
+        <w:tc>
+          <w:tcPr>
+            <w:tcW w:w="4508" w:type="dxa"/>
+          </w:tcPr>
+          <w:p>
+            <w:pPr>
+              <w:jc w:val="center"/>
+            </w:pPr>
+            <w:r>
+              <w:t>Article 2 Fullscreen Back Button</w:t>
+            </w:r>
+          </w:p>
+        </w:tc>
+        <w:tc>
+          <w:tcPr>
+            <w:tcW w:w="4508" w:type="dxa"/>
+          </w:tcPr>
+          <w:p>
+            <w:pPr>
+              <w:jc w:val="center"/>
+            </w:pPr>
+            <w:r>
+              <w:t xml:space="preserve">Takes the user to the main page, but the start of the page instead of where the user left off. So adjusted the back button to link back to that </w:t>
+            </w:r>
+            <w:r>
+              <w:t>location</w:t>
+            </w:r>
+            <w:r>
+              <w:t>.</w:t>
+            </w:r>
+          </w:p>
+        </w:tc>
+      </w:tr>
+      <w:tr>
+        <w:tc>
+          <w:tcPr>
+            <w:tcW w:w="4508" w:type="dxa"/>
+          </w:tcPr>
+          <w:p>
+            <w:pPr>
+              <w:jc w:val="center"/>
+            </w:pPr>
+            <w:r>
+              <w:t>Article 3 View Input button</w:t>
+            </w:r>
+          </w:p>
+        </w:tc>
+        <w:tc>
+          <w:tcPr>
+            <w:tcW w:w="4508" w:type="dxa"/>
+          </w:tcPr>
+          <w:p>
+            <w:pPr>
+              <w:jc w:val="center"/>
+            </w:pPr>
+            <w:r>
+              <w:t xml:space="preserve">Code wasn’t </w:t>
+            </w:r>
+            <w:r>
+              <w:t>appearing</w:t>
+            </w:r>
+            <w:r>
+              <w:t xml:space="preserve">, the problem was I had forgot to change the third terminals ID from terminalB to </w:t>
+            </w:r>
+            <w:r>
+              <w:t>terminal</w:t>
+            </w:r>
+            <w:r>
+              <w:t>C.</w:t>
+            </w:r>
+          </w:p>
+        </w:tc>
+      </w:tr>
+      <w:tr>
+        <w:tc>
+          <w:tcPr>
+            <w:tcW w:w="4508" w:type="dxa"/>
+          </w:tcPr>
+          <w:p>
+            <w:pPr>
+              <w:jc w:val="center"/>
+            </w:pPr>
+            <w:r>
+              <w:t>Article 3 View Int button</w:t>
+            </w:r>
+          </w:p>
+        </w:tc>
+        <w:tc>
+          <w:tcPr>
+            <w:tcW w:w="4508" w:type="dxa"/>
+          </w:tcPr>
+          <w:p>
+            <w:pPr>
+              <w:jc w:val="center"/>
+            </w:pPr>
+            <w:r>
+              <w:t>Displays Int adjusted code.</w:t>
+            </w:r>
+          </w:p>
+        </w:tc>
+      </w:tr>
+      <w:tr>
+        <w:tc>
+          <w:tcPr>
+            <w:tcW w:w="4508" w:type="dxa"/>
+          </w:tcPr>
+          <w:p>
+            <w:pPr>
+              <w:jc w:val="center"/>
+            </w:pPr>
+            <w:r>
+              <w:t>Article 3 View Try button</w:t>
+            </w:r>
+          </w:p>
+        </w:tc>
+        <w:tc>
+          <w:tcPr>
+            <w:tcW w:w="4508" w:type="dxa"/>
+          </w:tcPr>
+          <w:p>
+            <w:pPr>
+              <w:jc w:val="center"/>
+            </w:pPr>
+            <w:r>
+              <w:t>Shows Try/Except statement.</w:t>
+            </w:r>
+          </w:p>
+        </w:tc>
+      </w:tr>
+      <w:tr>
+        <w:tc>
+          <w:tcPr>
+            <w:tcW w:w="4508" w:type="dxa"/>
+          </w:tcPr>
+          <w:p>
+            <w:pPr>
+              <w:jc w:val="center"/>
+            </w:pPr>
+            <w:r>
+              <w:t>Article 3 Input Copy Code button</w:t>
+            </w:r>
+          </w:p>
+        </w:tc>
+        <w:tc>
+          <w:tcPr>
+            <w:tcW w:w="4508" w:type="dxa"/>
+          </w:tcPr>
+          <w:p>
+            <w:pPr>
+              <w:jc w:val="center"/>
+            </w:pPr>
+            <w:r>
+              <w:t>Copies the correct code.</w:t>
+            </w:r>
+          </w:p>
+        </w:tc>
+      </w:tr>
+      <w:tr>
+        <w:tc>
+          <w:tcPr>
+            <w:tcW w:w="4508" w:type="dxa"/>
+          </w:tcPr>
+          <w:p>
+            <w:pPr>
+              <w:jc w:val="center"/>
+            </w:pPr>
+            <w:r>
+              <w:t>Article 3 Int Copy Code button</w:t>
+            </w:r>
+          </w:p>
+        </w:tc>
+        <w:tc>
+          <w:tcPr>
+            <w:tcW w:w="4508" w:type="dxa"/>
+          </w:tcPr>
+          <w:p>
+            <w:pPr>
+              <w:jc w:val="center"/>
+            </w:pPr>
+            <w:r>
+              <w:t>Copies Int Code.</w:t>
+            </w:r>
+          </w:p>
+        </w:tc>
+      </w:tr>
+      <w:tr>
+        <w:tc>
+          <w:tcPr>
+            <w:tcW w:w="4508" w:type="dxa"/>
+          </w:tcPr>
+          <w:p>
+            <w:pPr>
+              <w:jc w:val="center"/>
+            </w:pPr>
+            <w:r>
+              <w:t>Article 3 Try Copy Code button</w:t>
+            </w:r>
+          </w:p>
+        </w:tc>
+        <w:tc>
+          <w:tcPr>
+            <w:tcW w:w="4508" w:type="dxa"/>
+          </w:tcPr>
+          <w:p>
+            <w:pPr>
+              <w:jc w:val="center"/>
+            </w:pPr>
+            <w:r>
+              <w:t>Copies the Try/Except Code.</w:t>
+            </w:r>
+          </w:p>
+        </w:tc>
+      </w:tr>
+      <w:tr>
+        <w:tc>
+          <w:tcPr>
+            <w:tcW w:w="4508" w:type="dxa"/>
+          </w:tcPr>
+          <w:p>
+            <w:pPr>
+              <w:jc w:val="center"/>
+            </w:pPr>
+            <w:r>
+              <w:t>Article 3 Fullscreen button</w:t>
+            </w:r>
+          </w:p>
+        </w:tc>
+        <w:tc>
+          <w:tcPr>
+            <w:tcW w:w="4508" w:type="dxa"/>
+          </w:tcPr>
+          <w:p>
+            <w:pPr>
+              <w:jc w:val="center"/>
+            </w:pPr>
+            <w:r>
+              <w:t>Redirects the user to Fullscreen mode.</w:t>
+            </w:r>
+          </w:p>
+        </w:tc>
+      </w:tr>
+      <w:tr>
+        <w:tc>
+          <w:tcPr>
+            <w:tcW w:w="4508" w:type="dxa"/>
+          </w:tcPr>
+          <w:p>
+            <w:pPr>
+              <w:jc w:val="center"/>
+            </w:pPr>
+            <w:r>
+              <w:t>Article 3 Fullscreen Copy Code button</w:t>
+            </w:r>
+          </w:p>
+        </w:tc>
+        <w:tc>
+          <w:tcPr>
+            <w:tcW w:w="4508" w:type="dxa"/>
+          </w:tcPr>
+          <w:p>
+            <w:pPr>
+              <w:jc w:val="center"/>
+            </w:pPr>
+            <w:r>
+              <w:t>Copies the completed code.</w:t>
+            </w:r>
+          </w:p>
+        </w:tc>
+      </w:tr>
+      <w:tr>
+        <w:tc>
+          <w:tcPr>
+            <w:tcW w:w="4508" w:type="dxa"/>
+          </w:tcPr>
+          <w:p>
+            <w:pPr>
+              <w:jc w:val="center"/>
+            </w:pPr>
+            <w:r>
+              <w:t>Article 3 Fullscreen Back button</w:t>
+            </w:r>
+          </w:p>
+        </w:tc>
+        <w:tc>
+          <w:tcPr>
+            <w:tcW w:w="4508" w:type="dxa"/>
+          </w:tcPr>
+          <w:p>
+            <w:pPr>
+              <w:jc w:val="center"/>
+            </w:pPr>
+            <w:r>
+              <w:t>Works and scrolls the user to the correct location.</w:t>
+            </w:r>
+          </w:p>
+        </w:tc>
+      </w:tr>
+      <w:tr>
+        <w:tc>
+          <w:tcPr>
+            <w:tcW w:w="4508" w:type="dxa"/>
+          </w:tcPr>
+          <w:p>
+            <w:pPr>
+              <w:jc w:val="center"/>
+            </w:pPr>
+            <w:r>
+              <w:t>Article 4 View Import button</w:t>
+            </w:r>
+          </w:p>
+        </w:tc>
+        <w:tc>
+          <w:tcPr>
+            <w:tcW w:w="4508" w:type="dxa"/>
+          </w:tcPr>
+          <w:p>
+            <w:pPr>
+              <w:jc w:val="center"/>
+            </w:pPr>
+            <w:r>
+              <w:t>First part of the code appears correctly.</w:t>
+            </w:r>
+          </w:p>
+        </w:tc>
+      </w:tr>
+      <w:tr>
+        <w:tc>
+          <w:tcPr>
+            <w:tcW w:w="4508" w:type="dxa"/>
+          </w:tcPr>
+          <w:p>
+            <w:pPr>
+              <w:jc w:val="center"/>
+            </w:pPr>
+            <w:r>
+              <w:t>Article 4 View Print button</w:t>
+            </w:r>
+          </w:p>
+        </w:tc>
+        <w:tc>
+          <w:tcPr>
+            <w:tcW w:w="4508" w:type="dxa"/>
+          </w:tcPr>
+          <w:p>
+            <w:pPr>
+              <w:jc w:val="center"/>
+            </w:pPr>
+            <w:r>
+              <w:t>Print statement appears.</w:t>
+            </w:r>
+          </w:p>
+        </w:tc>
+      </w:tr>
+      <w:tr>
+        <w:tc>
+          <w:tcPr>
+            <w:tcW w:w="4508" w:type="dxa"/>
+          </w:tcPr>
+          <w:p>
+            <w:pPr>
+              <w:jc w:val="center"/>
+            </w:pPr>
+            <w:r>
+              <w:t>Article 4 View Time button</w:t>
+            </w:r>
+          </w:p>
+        </w:tc>
+        <w:tc>
+          <w:tcPr>
+            <w:tcW w:w="4508" w:type="dxa"/>
+          </w:tcPr>
+          <w:p>
+            <w:pPr>
+              <w:jc w:val="center"/>
+            </w:pPr>
+            <w:r>
+              <w:t>Sleep script appears.</w:t>
+            </w:r>
+          </w:p>
+        </w:tc>
+      </w:tr>
+      <w:tr>
+        <w:trPr>
+          <w:trHeight w:val="56"/>
+        </w:trPr>
+        <w:tc>
+          <w:tcPr>
+            <w:tcW w:w="4508" w:type="dxa"/>
+          </w:tcPr>
+          <w:p>
+            <w:pPr>
+              <w:jc w:val="center"/>
+            </w:pPr>
+            <w:r>
+              <w:t>Article 4 Import Copy Code button</w:t>
+            </w:r>
+          </w:p>
+        </w:tc>
+        <w:tc>
+          <w:tcPr>
+            <w:tcW w:w="4508" w:type="dxa"/>
+          </w:tcPr>
+          <w:p>
+            <w:pPr>
+              <w:jc w:val="center"/>
+            </w:pPr>
+            <w:r>
+              <w:t>Article 3 Code was copied instead. Forgot to adjust the 4</w:t>
+            </w:r>
+            <w:r>
+              <w:rPr>
+                <w:vertAlign w:val="superscript"/>
+              </w:rPr>
+              <w:t>th</w:t>
+            </w:r>
+            <w:r>
+              <w:t xml:space="preserve"> copy code </w:t>
             </w:r>
             <w:r>
               <w:t>JavaScript</w:t>
             </w:r>
             <w:r>
-              <w:t xml:space="preserve"> works.</w:t>
-            </w:r>
-          </w:p>
-        </w:tc>
-      </w:tr>
-      <w:tr>
-        <w:tc>
-          <w:tcPr>
-            <w:tcW w:w="4508" w:type="dxa"/>
-          </w:tcPr>
-          <w:p>
-            <w:pPr>
-              <w:jc w:val="center"/>
-            </w:pPr>
-            <w:r>
-              <w:t>Edge browser</w:t>
-            </w:r>
-          </w:p>
-        </w:tc>
-        <w:tc>
-          <w:tcPr>
-            <w:tcW w:w="4508" w:type="dxa"/>
-          </w:tcPr>
-          <w:p>
-            <w:pPr>
-              <w:jc w:val="center"/>
-            </w:pPr>
-            <w:r>
-              <w:t>All jQuery, scaling and JavaScript works.</w:t>
+              <w:t xml:space="preserve"> Function.</w:t>
+            </w:r>
+          </w:p>
+        </w:tc>
+      </w:tr>
+      <w:tr>
+        <w:tc>
+          <w:tcPr>
+            <w:tcW w:w="4508" w:type="dxa"/>
+          </w:tcPr>
+          <w:p>
+            <w:pPr>
+              <w:jc w:val="center"/>
+            </w:pPr>
+            <w:r>
+              <w:t>Article 4 Print Copy Code button</w:t>
+            </w:r>
+          </w:p>
+        </w:tc>
+        <w:tc>
+          <w:tcPr>
+            <w:tcW w:w="4508" w:type="dxa"/>
+          </w:tcPr>
+          <w:p>
+            <w:pPr>
+              <w:jc w:val="center"/>
+            </w:pPr>
+            <w:r>
+              <w:t>Copies the correct code.</w:t>
+            </w:r>
+          </w:p>
+        </w:tc>
+      </w:tr>
+      <w:tr>
+        <w:tc>
+          <w:tcPr>
+            <w:tcW w:w="4508" w:type="dxa"/>
+          </w:tcPr>
+          <w:p>
+            <w:pPr>
+              <w:jc w:val="center"/>
+            </w:pPr>
+            <w:r>
+              <w:t>Article 4 Time Copy Code button</w:t>
+            </w:r>
+          </w:p>
+        </w:tc>
+        <w:tc>
+          <w:tcPr>
+            <w:tcW w:w="4508" w:type="dxa"/>
+          </w:tcPr>
+          <w:p>
+            <w:pPr>
+              <w:jc w:val="center"/>
+            </w:pPr>
+            <w:r>
+              <w:t>Copies the correct code.</w:t>
             </w:r>
           </w:p>
         </w:tc>
@@ -547,686 +1553,606 @@
             </w:pPr>
             <w:r>
               <w:lastRenderedPageBreak/>
-              <w:t>Firefox browser</w:t>
-            </w:r>
-          </w:p>
-        </w:tc>
-        <w:tc>
-          <w:tcPr>
-            <w:tcW w:w="4508" w:type="dxa"/>
-          </w:tcPr>
-          <w:p>
-            <w:pPr>
-              <w:jc w:val="center"/>
-            </w:pPr>
-            <w:r>
-              <w:t>All jQuery, scaling and JavaScript works.</w:t>
-            </w:r>
-          </w:p>
-        </w:tc>
-      </w:tr>
-      <w:tr>
-        <w:tc>
-          <w:tcPr>
-            <w:tcW w:w="4508" w:type="dxa"/>
-          </w:tcPr>
-          <w:p>
-            <w:pPr>
-              <w:jc w:val="center"/>
-            </w:pPr>
-            <w:r>
-              <w:t>Internet Explorer browser</w:t>
-            </w:r>
-          </w:p>
-        </w:tc>
-        <w:tc>
-          <w:tcPr>
-            <w:tcW w:w="4508" w:type="dxa"/>
-          </w:tcPr>
-          <w:p>
-            <w:pPr>
-              <w:jc w:val="center"/>
-            </w:pPr>
-            <w:r>
-              <w:t>All jQuery, scaling and JavaScript works.</w:t>
-            </w:r>
-          </w:p>
-        </w:tc>
-      </w:tr>
-      <w:tr>
-        <w:tc>
-          <w:tcPr>
-            <w:tcW w:w="4508" w:type="dxa"/>
-          </w:tcPr>
-          <w:p>
-            <w:pPr>
-              <w:jc w:val="center"/>
-            </w:pPr>
-            <w:r>
-              <w:t>Article 1 View Input button</w:t>
-            </w:r>
-          </w:p>
-        </w:tc>
-        <w:tc>
-          <w:tcPr>
-            <w:tcW w:w="4508" w:type="dxa"/>
-          </w:tcPr>
-          <w:p>
-            <w:pPr>
-              <w:jc w:val="center"/>
-            </w:pPr>
-            <w:r>
-              <w:t>Correct code appears.</w:t>
-            </w:r>
-          </w:p>
-        </w:tc>
-      </w:tr>
-      <w:tr>
-        <w:tc>
-          <w:tcPr>
-            <w:tcW w:w="4508" w:type="dxa"/>
-          </w:tcPr>
-          <w:p>
-            <w:pPr>
-              <w:jc w:val="center"/>
-            </w:pPr>
-            <w:r>
-              <w:t>Article 1 View If/else button</w:t>
-            </w:r>
-          </w:p>
-        </w:tc>
-        <w:tc>
-          <w:tcPr>
-            <w:tcW w:w="4508" w:type="dxa"/>
-          </w:tcPr>
-          <w:p>
-            <w:pPr>
-              <w:jc w:val="center"/>
-            </w:pPr>
-            <w:r>
-              <w:t>Correct code appears.</w:t>
-            </w:r>
-          </w:p>
-        </w:tc>
-      </w:tr>
-      <w:tr>
-        <w:tc>
-          <w:tcPr>
-            <w:tcW w:w="4508" w:type="dxa"/>
-          </w:tcPr>
-          <w:p>
-            <w:pPr>
-              <w:jc w:val="center"/>
-            </w:pPr>
-            <w:r>
-              <w:t>Article 1 View Output button</w:t>
-            </w:r>
-          </w:p>
-        </w:tc>
-        <w:tc>
-          <w:tcPr>
-            <w:tcW w:w="4508" w:type="dxa"/>
-          </w:tcPr>
-          <w:p>
-            <w:pPr>
-              <w:jc w:val="center"/>
-            </w:pPr>
-            <w:r>
-              <w:t>Correct code appears.</w:t>
-            </w:r>
-          </w:p>
-        </w:tc>
-      </w:tr>
-      <w:tr>
-        <w:tc>
-          <w:tcPr>
-            <w:tcW w:w="4508" w:type="dxa"/>
-          </w:tcPr>
-          <w:p>
-            <w:pPr>
-              <w:jc w:val="center"/>
-            </w:pPr>
-            <w:r>
-              <w:t xml:space="preserve">Article 1 </w:t>
-            </w:r>
-            <w:r>
-              <w:t>Default</w:t>
-            </w:r>
-            <w:r>
-              <w:t xml:space="preserve"> Copy Code button</w:t>
-            </w:r>
-          </w:p>
-        </w:tc>
-        <w:tc>
-          <w:tcPr>
-            <w:tcW w:w="4508" w:type="dxa"/>
-          </w:tcPr>
-          <w:p>
-            <w:pPr>
-              <w:jc w:val="center"/>
-            </w:pPr>
-            <w:r>
-              <w:t>Copies comment</w:t>
-            </w:r>
-            <w:r>
-              <w:t>.</w:t>
-            </w:r>
-          </w:p>
-        </w:tc>
-      </w:tr>
-      <w:tr>
-        <w:tc>
-          <w:tcPr>
-            <w:tcW w:w="4508" w:type="dxa"/>
-          </w:tcPr>
-          <w:p>
-            <w:pPr>
-              <w:jc w:val="center"/>
-            </w:pPr>
-            <w:r>
-              <w:t xml:space="preserve">Article 1 </w:t>
-            </w:r>
-            <w:r>
-              <w:t>Input Copy Code button</w:t>
-            </w:r>
-          </w:p>
-        </w:tc>
-        <w:tc>
-          <w:tcPr>
-            <w:tcW w:w="4508" w:type="dxa"/>
-          </w:tcPr>
-          <w:p>
-            <w:pPr>
-              <w:jc w:val="center"/>
-            </w:pPr>
-            <w:r>
-              <w:t>Copies input code.</w:t>
-            </w:r>
-          </w:p>
-        </w:tc>
-      </w:tr>
-      <w:tr>
-        <w:tc>
-          <w:tcPr>
-            <w:tcW w:w="4508" w:type="dxa"/>
-          </w:tcPr>
-          <w:p>
-            <w:pPr>
-              <w:jc w:val="center"/>
-            </w:pPr>
-            <w:r>
-              <w:t>Article 1 If/else Copy Code button</w:t>
-            </w:r>
-          </w:p>
-        </w:tc>
-        <w:tc>
-          <w:tcPr>
-            <w:tcW w:w="4508" w:type="dxa"/>
-          </w:tcPr>
-          <w:p>
-            <w:pPr>
-              <w:jc w:val="center"/>
-            </w:pPr>
-            <w:r>
-              <w:t>Copies if/else code.</w:t>
-            </w:r>
-          </w:p>
-        </w:tc>
-      </w:tr>
-      <w:tr>
-        <w:tc>
-          <w:tcPr>
-            <w:tcW w:w="4508" w:type="dxa"/>
-          </w:tcPr>
-          <w:p>
-            <w:pPr>
-              <w:jc w:val="center"/>
-            </w:pPr>
-            <w:r>
-              <w:t>Article 1 Output Copy Code button</w:t>
-            </w:r>
-          </w:p>
-        </w:tc>
-        <w:tc>
-          <w:tcPr>
-            <w:tcW w:w="4508" w:type="dxa"/>
-          </w:tcPr>
-          <w:p>
-            <w:pPr>
-              <w:jc w:val="center"/>
-            </w:pPr>
-            <w:r>
-              <w:t>Copies complete code.</w:t>
-            </w:r>
-          </w:p>
-        </w:tc>
-      </w:tr>
-      <w:tr>
-        <w:tc>
-          <w:tcPr>
-            <w:tcW w:w="4508" w:type="dxa"/>
-          </w:tcPr>
-          <w:p>
-            <w:pPr>
-              <w:jc w:val="center"/>
-            </w:pPr>
-            <w:r>
-              <w:t>Article 1 Fullscreen button</w:t>
-            </w:r>
-          </w:p>
-        </w:tc>
-        <w:tc>
-          <w:tcPr>
-            <w:tcW w:w="4508" w:type="dxa"/>
-          </w:tcPr>
-          <w:p>
-            <w:pPr>
-              <w:jc w:val="center"/>
-            </w:pPr>
-            <w:r>
-              <w:t>Shows correct code.</w:t>
-            </w:r>
-          </w:p>
-        </w:tc>
-      </w:tr>
-      <w:tr>
-        <w:tc>
-          <w:tcPr>
-            <w:tcW w:w="4508" w:type="dxa"/>
-          </w:tcPr>
-          <w:p>
-            <w:pPr>
-              <w:jc w:val="center"/>
-            </w:pPr>
-            <w:r>
-              <w:t>Article 1 Fullscreen Copy Code button</w:t>
-            </w:r>
-          </w:p>
-        </w:tc>
-        <w:tc>
-          <w:tcPr>
-            <w:tcW w:w="4508" w:type="dxa"/>
-          </w:tcPr>
-          <w:p>
-            <w:pPr>
-              <w:jc w:val="center"/>
-            </w:pPr>
-            <w:r>
-              <w:t>Copies entire code.</w:t>
-            </w:r>
-          </w:p>
-        </w:tc>
-      </w:tr>
-      <w:tr>
-        <w:tc>
-          <w:tcPr>
-            <w:tcW w:w="4508" w:type="dxa"/>
-          </w:tcPr>
-          <w:p>
-            <w:pPr>
-              <w:jc w:val="center"/>
-            </w:pPr>
-            <w:r>
-              <w:t>Article 1 Fullscreen Back button</w:t>
-            </w:r>
-          </w:p>
-        </w:tc>
-        <w:tc>
-          <w:tcPr>
-            <w:tcW w:w="4508" w:type="dxa"/>
-          </w:tcPr>
-          <w:p>
-            <w:pPr>
-              <w:jc w:val="center"/>
-            </w:pPr>
-            <w:r>
-              <w:t>Takes the user back to the main page.</w:t>
-            </w:r>
-          </w:p>
-        </w:tc>
-      </w:tr>
-      <w:tr>
-        <w:tc>
-          <w:tcPr>
-            <w:tcW w:w="4508" w:type="dxa"/>
-          </w:tcPr>
-          <w:p>
-            <w:pPr>
-              <w:jc w:val="center"/>
-            </w:pPr>
-            <w:r>
-              <w:t>Article 2 View Print button</w:t>
-            </w:r>
-          </w:p>
-        </w:tc>
-        <w:tc>
-          <w:tcPr>
-            <w:tcW w:w="4508" w:type="dxa"/>
-          </w:tcPr>
-          <w:p>
-            <w:pPr>
-              <w:jc w:val="center"/>
-            </w:pPr>
-            <w:r>
-              <w:t>Displays correct code.</w:t>
-            </w:r>
-          </w:p>
-        </w:tc>
-      </w:tr>
-      <w:tr>
-        <w:tc>
-          <w:tcPr>
-            <w:tcW w:w="4508" w:type="dxa"/>
-          </w:tcPr>
-          <w:p>
-            <w:pPr>
-              <w:jc w:val="center"/>
-            </w:pPr>
-            <w:r>
-              <w:t>Article 2 Print Copy Code button</w:t>
-            </w:r>
-          </w:p>
-        </w:tc>
-        <w:tc>
-          <w:tcPr>
-            <w:tcW w:w="4508" w:type="dxa"/>
-          </w:tcPr>
-          <w:p>
-            <w:pPr>
-              <w:jc w:val="center"/>
-            </w:pPr>
-            <w:r>
-              <w:t>Copies print statement.</w:t>
-            </w:r>
-          </w:p>
-        </w:tc>
-      </w:tr>
-      <w:tr>
-        <w:tc>
-          <w:tcPr>
-            <w:tcW w:w="4508" w:type="dxa"/>
-          </w:tcPr>
-          <w:p>
-            <w:pPr>
-              <w:jc w:val="center"/>
-            </w:pPr>
-            <w:r>
-              <w:t>Article 2 Fullscreen Button</w:t>
-            </w:r>
-          </w:p>
-        </w:tc>
-        <w:tc>
-          <w:tcPr>
-            <w:tcW w:w="4508" w:type="dxa"/>
-          </w:tcPr>
-          <w:p>
-            <w:pPr>
-              <w:jc w:val="center"/>
-            </w:pPr>
-            <w:r>
-              <w:t xml:space="preserve">Takes user to the </w:t>
-            </w:r>
-            <w:r>
-              <w:t>Fullscreen mode.</w:t>
-            </w:r>
-          </w:p>
-        </w:tc>
-      </w:tr>
-      <w:tr>
-        <w:tc>
-          <w:tcPr>
-            <w:tcW w:w="4508" w:type="dxa"/>
-          </w:tcPr>
-          <w:p>
-            <w:pPr>
-              <w:jc w:val="center"/>
-            </w:pPr>
-            <w:r>
-              <w:t>Article 2 Fullscreen Copy Code Button</w:t>
-            </w:r>
-          </w:p>
-        </w:tc>
-        <w:tc>
-          <w:tcPr>
-            <w:tcW w:w="4508" w:type="dxa"/>
-          </w:tcPr>
-          <w:p>
-            <w:pPr>
-              <w:jc w:val="center"/>
-            </w:pPr>
-            <w:r>
-              <w:t>Copies complete code.</w:t>
-            </w:r>
-          </w:p>
-        </w:tc>
-      </w:tr>
-      <w:tr>
-        <w:tc>
-          <w:tcPr>
-            <w:tcW w:w="4508" w:type="dxa"/>
-          </w:tcPr>
-          <w:p>
-            <w:pPr>
-              <w:jc w:val="center"/>
-            </w:pPr>
-            <w:r>
-              <w:t>Article 2 Fullscreen Back Button</w:t>
-            </w:r>
-          </w:p>
-        </w:tc>
-        <w:tc>
-          <w:tcPr>
-            <w:tcW w:w="4508" w:type="dxa"/>
-          </w:tcPr>
-          <w:p>
-            <w:pPr>
-              <w:jc w:val="center"/>
-            </w:pPr>
-            <w:r>
-              <w:t>Takes the user to the main page, but the start of the page instead of where the user left off. So adjusted the back button to link back to that particular location.</w:t>
-            </w:r>
-          </w:p>
-        </w:tc>
-      </w:tr>
-      <w:tr>
-        <w:tc>
-          <w:tcPr>
-            <w:tcW w:w="4508" w:type="dxa"/>
-          </w:tcPr>
-          <w:p>
-            <w:pPr>
-              <w:jc w:val="center"/>
-            </w:pPr>
-          </w:p>
-        </w:tc>
-        <w:tc>
-          <w:tcPr>
-            <w:tcW w:w="4508" w:type="dxa"/>
-          </w:tcPr>
-          <w:p>
-            <w:pPr>
-              <w:jc w:val="center"/>
-            </w:pPr>
-          </w:p>
-        </w:tc>
-      </w:tr>
-      <w:tr>
-        <w:tc>
-          <w:tcPr>
-            <w:tcW w:w="4508" w:type="dxa"/>
-          </w:tcPr>
-          <w:p>
-            <w:pPr>
-              <w:jc w:val="center"/>
-            </w:pPr>
-          </w:p>
-        </w:tc>
-        <w:tc>
-          <w:tcPr>
-            <w:tcW w:w="4508" w:type="dxa"/>
-          </w:tcPr>
-          <w:p>
-            <w:pPr>
-              <w:jc w:val="center"/>
-            </w:pPr>
-          </w:p>
-        </w:tc>
-      </w:tr>
-      <w:tr>
-        <w:tc>
-          <w:tcPr>
-            <w:tcW w:w="4508" w:type="dxa"/>
-          </w:tcPr>
-          <w:p>
-            <w:pPr>
-              <w:jc w:val="center"/>
-            </w:pPr>
-          </w:p>
-        </w:tc>
-        <w:tc>
-          <w:tcPr>
-            <w:tcW w:w="4508" w:type="dxa"/>
-          </w:tcPr>
-          <w:p>
-            <w:pPr>
-              <w:jc w:val="center"/>
-            </w:pPr>
-          </w:p>
-        </w:tc>
-      </w:tr>
-      <w:tr>
-        <w:tc>
-          <w:tcPr>
-            <w:tcW w:w="4508" w:type="dxa"/>
-          </w:tcPr>
-          <w:p>
-            <w:pPr>
-              <w:jc w:val="center"/>
-            </w:pPr>
-          </w:p>
-        </w:tc>
-        <w:tc>
-          <w:tcPr>
-            <w:tcW w:w="4508" w:type="dxa"/>
-          </w:tcPr>
-          <w:p>
-            <w:pPr>
-              <w:jc w:val="center"/>
-            </w:pPr>
-          </w:p>
-        </w:tc>
-      </w:tr>
-      <w:tr>
-        <w:tc>
-          <w:tcPr>
-            <w:tcW w:w="4508" w:type="dxa"/>
-          </w:tcPr>
-          <w:p>
-            <w:pPr>
-              <w:jc w:val="center"/>
-            </w:pPr>
-          </w:p>
-        </w:tc>
-        <w:tc>
-          <w:tcPr>
-            <w:tcW w:w="4508" w:type="dxa"/>
-          </w:tcPr>
-          <w:p>
-            <w:pPr>
-              <w:jc w:val="center"/>
-            </w:pPr>
-          </w:p>
-        </w:tc>
-      </w:tr>
-      <w:tr>
-        <w:tc>
-          <w:tcPr>
-            <w:tcW w:w="4508" w:type="dxa"/>
-          </w:tcPr>
-          <w:p>
-            <w:pPr>
-              <w:jc w:val="center"/>
-            </w:pPr>
-          </w:p>
-        </w:tc>
-        <w:tc>
-          <w:tcPr>
-            <w:tcW w:w="4508" w:type="dxa"/>
-          </w:tcPr>
-          <w:p>
-            <w:pPr>
-              <w:jc w:val="center"/>
-            </w:pPr>
-          </w:p>
-        </w:tc>
-      </w:tr>
-      <w:tr>
-        <w:tc>
-          <w:tcPr>
-            <w:tcW w:w="4508" w:type="dxa"/>
-          </w:tcPr>
-          <w:p>
-            <w:pPr>
-              <w:jc w:val="center"/>
-            </w:pPr>
-          </w:p>
-        </w:tc>
-        <w:tc>
-          <w:tcPr>
-            <w:tcW w:w="4508" w:type="dxa"/>
-          </w:tcPr>
-          <w:p>
-            <w:pPr>
-              <w:jc w:val="center"/>
-            </w:pPr>
-          </w:p>
-        </w:tc>
-      </w:tr>
-      <w:tr>
-        <w:tc>
-          <w:tcPr>
-            <w:tcW w:w="4508" w:type="dxa"/>
-          </w:tcPr>
-          <w:p>
-            <w:pPr>
-              <w:jc w:val="center"/>
-            </w:pPr>
-          </w:p>
-        </w:tc>
-        <w:tc>
-          <w:tcPr>
-            <w:tcW w:w="4508" w:type="dxa"/>
-          </w:tcPr>
-          <w:p>
-            <w:pPr>
-              <w:jc w:val="center"/>
-            </w:pPr>
-          </w:p>
-        </w:tc>
-      </w:tr>
-      <w:tr>
-        <w:tc>
-          <w:tcPr>
-            <w:tcW w:w="4508" w:type="dxa"/>
-          </w:tcPr>
-          <w:p>
-            <w:pPr>
-              <w:jc w:val="center"/>
-            </w:pPr>
-          </w:p>
-        </w:tc>
-        <w:tc>
-          <w:tcPr>
-            <w:tcW w:w="4508" w:type="dxa"/>
-          </w:tcPr>
-          <w:p>
-            <w:pPr>
-              <w:jc w:val="center"/>
-            </w:pPr>
-          </w:p>
-        </w:tc>
-      </w:tr>
-      <w:tr>
+              <w:t>Article 4 Fullscreen button</w:t>
+            </w:r>
+          </w:p>
+        </w:tc>
+        <w:tc>
+          <w:tcPr>
+            <w:tcW w:w="4508" w:type="dxa"/>
+          </w:tcPr>
+          <w:p>
+            <w:pPr>
+              <w:jc w:val="center"/>
+            </w:pPr>
+            <w:r>
+              <w:t>Didn’t display the completed code, forgot to change the fullscreen_a4.html file to have the completed code.</w:t>
+            </w:r>
+          </w:p>
+        </w:tc>
+      </w:tr>
+      <w:tr>
+        <w:trPr>
+          <w:trHeight w:val="56"/>
+        </w:trPr>
+        <w:tc>
+          <w:tcPr>
+            <w:tcW w:w="4508" w:type="dxa"/>
+          </w:tcPr>
+          <w:p>
+            <w:pPr>
+              <w:jc w:val="center"/>
+            </w:pPr>
+            <w:r>
+              <w:t>Article 4 Fullscreen Copy Code button</w:t>
+            </w:r>
+          </w:p>
+        </w:tc>
+        <w:tc>
+          <w:tcPr>
+            <w:tcW w:w="4508" w:type="dxa"/>
+          </w:tcPr>
+          <w:p>
+            <w:pPr>
+              <w:jc w:val="center"/>
+            </w:pPr>
+          </w:p>
+        </w:tc>
+      </w:tr>
+      <w:tr>
+        <w:tc>
+          <w:tcPr>
+            <w:tcW w:w="4508" w:type="dxa"/>
+          </w:tcPr>
+          <w:p>
+            <w:pPr>
+              <w:jc w:val="center"/>
+            </w:pPr>
+            <w:r>
+              <w:t>Article 4 Fullscreen Back button</w:t>
+            </w:r>
+          </w:p>
+        </w:tc>
+        <w:tc>
+          <w:tcPr>
+            <w:tcW w:w="4508" w:type="dxa"/>
+          </w:tcPr>
+          <w:p>
+            <w:pPr>
+              <w:jc w:val="center"/>
+            </w:pPr>
+          </w:p>
+        </w:tc>
+      </w:tr>
+      <w:tr>
+        <w:tc>
+          <w:tcPr>
+            <w:tcW w:w="4508" w:type="dxa"/>
+          </w:tcPr>
+          <w:p>
+            <w:pPr>
+              <w:jc w:val="center"/>
+            </w:pPr>
+            <w:r>
+              <w:t>Article 5 View Sys button</w:t>
+            </w:r>
+          </w:p>
+        </w:tc>
+        <w:tc>
+          <w:tcPr>
+            <w:tcW w:w="4508" w:type="dxa"/>
+          </w:tcPr>
+          <w:p>
+            <w:pPr>
+              <w:jc w:val="center"/>
+            </w:pPr>
+          </w:p>
+        </w:tc>
+      </w:tr>
+      <w:tr>
+        <w:tc>
+          <w:tcPr>
+            <w:tcW w:w="4508" w:type="dxa"/>
+          </w:tcPr>
+          <w:p>
+            <w:pPr>
+              <w:jc w:val="center"/>
+            </w:pPr>
+            <w:r>
+              <w:t>Article 5 View Write button</w:t>
+            </w:r>
+          </w:p>
+        </w:tc>
+        <w:tc>
+          <w:tcPr>
+            <w:tcW w:w="4508" w:type="dxa"/>
+          </w:tcPr>
+          <w:p>
+            <w:pPr>
+              <w:jc w:val="center"/>
+            </w:pPr>
+          </w:p>
+        </w:tc>
+      </w:tr>
+      <w:tr>
+        <w:trPr>
+          <w:trHeight w:val="56"/>
+        </w:trPr>
+        <w:tc>
+          <w:tcPr>
+            <w:tcW w:w="4508" w:type="dxa"/>
+          </w:tcPr>
+          <w:p>
+            <w:pPr>
+              <w:jc w:val="center"/>
+            </w:pPr>
+            <w:r>
+              <w:t>Article 5 View Alt button</w:t>
+            </w:r>
+          </w:p>
+        </w:tc>
+        <w:tc>
+          <w:tcPr>
+            <w:tcW w:w="4508" w:type="dxa"/>
+          </w:tcPr>
+          <w:p>
+            <w:pPr>
+              <w:jc w:val="center"/>
+            </w:pPr>
+          </w:p>
+        </w:tc>
+      </w:tr>
+      <w:tr>
+        <w:tc>
+          <w:tcPr>
+            <w:tcW w:w="4508" w:type="dxa"/>
+          </w:tcPr>
+          <w:p>
+            <w:pPr>
+              <w:jc w:val="center"/>
+            </w:pPr>
+            <w:r>
+              <w:t>Article 5 Sys Copy Code button</w:t>
+            </w:r>
+          </w:p>
+        </w:tc>
+        <w:tc>
+          <w:tcPr>
+            <w:tcW w:w="4508" w:type="dxa"/>
+          </w:tcPr>
+          <w:p>
+            <w:pPr>
+              <w:jc w:val="center"/>
+            </w:pPr>
+          </w:p>
+        </w:tc>
+      </w:tr>
+      <w:tr>
+        <w:tc>
+          <w:tcPr>
+            <w:tcW w:w="4508" w:type="dxa"/>
+          </w:tcPr>
+          <w:p>
+            <w:pPr>
+              <w:jc w:val="center"/>
+            </w:pPr>
+            <w:r>
+              <w:t>Article 5 Write Copy Code button</w:t>
+            </w:r>
+          </w:p>
+        </w:tc>
+        <w:tc>
+          <w:tcPr>
+            <w:tcW w:w="4508" w:type="dxa"/>
+          </w:tcPr>
+          <w:p>
+            <w:pPr>
+              <w:jc w:val="center"/>
+            </w:pPr>
+          </w:p>
+        </w:tc>
+      </w:tr>
+      <w:tr>
+        <w:tc>
+          <w:tcPr>
+            <w:tcW w:w="4508" w:type="dxa"/>
+          </w:tcPr>
+          <w:p>
+            <w:pPr>
+              <w:jc w:val="center"/>
+            </w:pPr>
+            <w:r>
+              <w:t>Article 5 Alt Copy Code button</w:t>
+            </w:r>
+          </w:p>
+        </w:tc>
+        <w:tc>
+          <w:tcPr>
+            <w:tcW w:w="4508" w:type="dxa"/>
+          </w:tcPr>
+          <w:p>
+            <w:pPr>
+              <w:jc w:val="center"/>
+            </w:pPr>
+          </w:p>
+        </w:tc>
+      </w:tr>
+      <w:tr>
+        <w:trPr>
+          <w:trHeight w:val="56"/>
+        </w:trPr>
+        <w:tc>
+          <w:tcPr>
+            <w:tcW w:w="4508" w:type="dxa"/>
+          </w:tcPr>
+          <w:p>
+            <w:pPr>
+              <w:jc w:val="center"/>
+            </w:pPr>
+            <w:r>
+              <w:t>Article 5 Fullscreen button</w:t>
+            </w:r>
+          </w:p>
+        </w:tc>
+        <w:tc>
+          <w:tcPr>
+            <w:tcW w:w="4508" w:type="dxa"/>
+          </w:tcPr>
+          <w:p>
+            <w:pPr>
+              <w:jc w:val="center"/>
+            </w:pPr>
+          </w:p>
+        </w:tc>
+      </w:tr>
+      <w:tr>
+        <w:tc>
+          <w:tcPr>
+            <w:tcW w:w="4508" w:type="dxa"/>
+          </w:tcPr>
+          <w:p>
+            <w:pPr>
+              <w:jc w:val="center"/>
+            </w:pPr>
+            <w:r>
+              <w:t>Article 5 Fullscreen Copy Code button</w:t>
+            </w:r>
+          </w:p>
+        </w:tc>
+        <w:tc>
+          <w:tcPr>
+            <w:tcW w:w="4508" w:type="dxa"/>
+          </w:tcPr>
+          <w:p>
+            <w:pPr>
+              <w:jc w:val="center"/>
+            </w:pPr>
+          </w:p>
+        </w:tc>
+      </w:tr>
+      <w:tr>
+        <w:tc>
+          <w:tcPr>
+            <w:tcW w:w="4508" w:type="dxa"/>
+          </w:tcPr>
+          <w:p>
+            <w:pPr>
+              <w:jc w:val="center"/>
+            </w:pPr>
+            <w:r>
+              <w:t>Article 5 Fullscreen Back button</w:t>
+            </w:r>
+          </w:p>
+        </w:tc>
+        <w:tc>
+          <w:tcPr>
+            <w:tcW w:w="4508" w:type="dxa"/>
+          </w:tcPr>
+          <w:p>
+            <w:pPr>
+              <w:jc w:val="center"/>
+            </w:pPr>
+          </w:p>
+        </w:tc>
+      </w:tr>
+      <w:tr>
+        <w:trPr>
+          <w:trHeight w:val="56"/>
+        </w:trPr>
+        <w:tc>
+          <w:tcPr>
+            <w:tcW w:w="4508" w:type="dxa"/>
+          </w:tcPr>
+          <w:p>
+            <w:pPr>
+              <w:jc w:val="center"/>
+            </w:pPr>
+            <w:r>
+              <w:t>Menu Home Icon</w:t>
+            </w:r>
+          </w:p>
+        </w:tc>
+        <w:tc>
+          <w:tcPr>
+            <w:tcW w:w="4508" w:type="dxa"/>
+          </w:tcPr>
+          <w:p>
+            <w:pPr>
+              <w:jc w:val="center"/>
+            </w:pPr>
+          </w:p>
+        </w:tc>
+      </w:tr>
+      <w:tr>
+        <w:tc>
+          <w:tcPr>
+            <w:tcW w:w="4508" w:type="dxa"/>
+          </w:tcPr>
+          <w:p>
+            <w:pPr>
+              <w:jc w:val="center"/>
+            </w:pPr>
+            <w:r>
+              <w:t>Menu Info Icon</w:t>
+            </w:r>
+          </w:p>
+        </w:tc>
+        <w:tc>
+          <w:tcPr>
+            <w:tcW w:w="4508" w:type="dxa"/>
+          </w:tcPr>
+          <w:p>
+            <w:pPr>
+              <w:jc w:val="center"/>
+            </w:pPr>
+          </w:p>
+        </w:tc>
+      </w:tr>
+      <w:tr>
+        <w:tc>
+          <w:tcPr>
+            <w:tcW w:w="4508" w:type="dxa"/>
+          </w:tcPr>
+          <w:p>
+            <w:pPr>
+              <w:jc w:val="center"/>
+            </w:pPr>
+            <w:r>
+              <w:t>Menu Print Icon</w:t>
+            </w:r>
+          </w:p>
+        </w:tc>
+        <w:tc>
+          <w:tcPr>
+            <w:tcW w:w="4508" w:type="dxa"/>
+          </w:tcPr>
+          <w:p>
+            <w:pPr>
+              <w:jc w:val="center"/>
+            </w:pPr>
+          </w:p>
+        </w:tc>
+      </w:tr>
+      <w:tr>
+        <w:trPr>
+          <w:trHeight w:val="56"/>
+        </w:trPr>
+        <w:tc>
+          <w:tcPr>
+            <w:tcW w:w="4508" w:type="dxa"/>
+          </w:tcPr>
+          <w:p>
+            <w:pPr>
+              <w:jc w:val="center"/>
+            </w:pPr>
+            <w:r>
+              <w:t>Menu Input Icon</w:t>
+            </w:r>
+          </w:p>
+        </w:tc>
+        <w:tc>
+          <w:tcPr>
+            <w:tcW w:w="4508" w:type="dxa"/>
+          </w:tcPr>
+          <w:p>
+            <w:pPr>
+              <w:jc w:val="center"/>
+            </w:pPr>
+          </w:p>
+        </w:tc>
+      </w:tr>
+      <w:tr>
+        <w:tc>
+          <w:tcPr>
+            <w:tcW w:w="4508" w:type="dxa"/>
+          </w:tcPr>
+          <w:p>
+            <w:pPr>
+              <w:jc w:val="center"/>
+            </w:pPr>
+            <w:r>
+              <w:t>Menu Scroll Icon</w:t>
+            </w:r>
+          </w:p>
+        </w:tc>
+        <w:tc>
+          <w:tcPr>
+            <w:tcW w:w="4508" w:type="dxa"/>
+          </w:tcPr>
+          <w:p>
+            <w:pPr>
+              <w:jc w:val="center"/>
+            </w:pPr>
+          </w:p>
+        </w:tc>
+      </w:tr>
+      <w:tr>
+        <w:tc>
+          <w:tcPr>
+            <w:tcW w:w="4508" w:type="dxa"/>
+          </w:tcPr>
+          <w:p>
+            <w:pPr>
+              <w:jc w:val="center"/>
+            </w:pPr>
+            <w:r>
+              <w:t>Menu Colour Icon</w:t>
+            </w:r>
+          </w:p>
+        </w:tc>
+        <w:tc>
+          <w:tcPr>
+            <w:tcW w:w="4508" w:type="dxa"/>
+          </w:tcPr>
+          <w:p>
+            <w:pPr>
+              <w:jc w:val="center"/>
+            </w:pPr>
+          </w:p>
+        </w:tc>
+      </w:tr>
+      <w:tr>
+        <w:trPr>
+          <w:trHeight w:val="56"/>
+        </w:trPr>
+        <w:tc>
+          <w:tcPr>
+            <w:tcW w:w="4508" w:type="dxa"/>
+          </w:tcPr>
+          <w:p>
+            <w:pPr>
+              <w:jc w:val="center"/>
+            </w:pPr>
+          </w:p>
+        </w:tc>
+        <w:tc>
+          <w:tcPr>
+            <w:tcW w:w="4508" w:type="dxa"/>
+          </w:tcPr>
+          <w:p>
+            <w:pPr>
+              <w:jc w:val="center"/>
+            </w:pPr>
+          </w:p>
+        </w:tc>
+      </w:tr>
+      <w:tr>
+        <w:tc>
+          <w:tcPr>
+            <w:tcW w:w="4508" w:type="dxa"/>
+          </w:tcPr>
+          <w:p>
+            <w:pPr>
+              <w:jc w:val="center"/>
+            </w:pPr>
+          </w:p>
+        </w:tc>
+        <w:tc>
+          <w:tcPr>
+            <w:tcW w:w="4508" w:type="dxa"/>
+          </w:tcPr>
+          <w:p>
+            <w:pPr>
+              <w:jc w:val="center"/>
+            </w:pPr>
+          </w:p>
+        </w:tc>
+      </w:tr>
+      <w:tr>
+        <w:tc>
+          <w:tcPr>
+            <w:tcW w:w="4508" w:type="dxa"/>
+          </w:tcPr>
+          <w:p>
+            <w:pPr>
+              <w:jc w:val="center"/>
+            </w:pPr>
+          </w:p>
+        </w:tc>
+        <w:tc>
+          <w:tcPr>
+            <w:tcW w:w="4508" w:type="dxa"/>
+          </w:tcPr>
+          <w:p>
+            <w:pPr>
+              <w:jc w:val="center"/>
+            </w:pPr>
+          </w:p>
+        </w:tc>
+      </w:tr>
+      <w:tr>
+        <w:trPr>
+          <w:trHeight w:val="56"/>
+        </w:trPr>
+        <w:tc>
+          <w:tcPr>
+            <w:tcW w:w="4508" w:type="dxa"/>
+          </w:tcPr>
+          <w:p>
+            <w:pPr>
+              <w:jc w:val="center"/>
+            </w:pPr>
+          </w:p>
+        </w:tc>
+        <w:tc>
+          <w:tcPr>
+            <w:tcW w:w="4508" w:type="dxa"/>
+          </w:tcPr>
+          <w:p>
+            <w:pPr>
+              <w:jc w:val="center"/>
+            </w:pPr>
+          </w:p>
+        </w:tc>
+      </w:tr>
+      <w:tr>
+        <w:tc>
+          <w:tcPr>
+            <w:tcW w:w="4508" w:type="dxa"/>
+          </w:tcPr>
+          <w:p>
+            <w:pPr>
+              <w:jc w:val="center"/>
+            </w:pPr>
+          </w:p>
+        </w:tc>
+        <w:tc>
+          <w:tcPr>
+            <w:tcW w:w="4508" w:type="dxa"/>
+          </w:tcPr>
+          <w:p>
+            <w:pPr>
+              <w:jc w:val="center"/>
+            </w:pPr>
+          </w:p>
+        </w:tc>
+      </w:tr>
+      <w:tr>
+        <w:tc>
+          <w:tcPr>
+            <w:tcW w:w="4508" w:type="dxa"/>
+          </w:tcPr>
+          <w:p>
+            <w:pPr>
+              <w:jc w:val="center"/>
+            </w:pPr>
+          </w:p>
+        </w:tc>
+        <w:tc>
+          <w:tcPr>
+            <w:tcW w:w="4508" w:type="dxa"/>
+          </w:tcPr>
+          <w:p>
+            <w:pPr>
+              <w:jc w:val="center"/>
+            </w:pPr>
+          </w:p>
+        </w:tc>
+      </w:tr>
+      <w:tr>
+        <w:trPr>
+          <w:trHeight w:val="56"/>
+        </w:trPr>
         <w:tc>
           <w:tcPr>
             <w:tcW w:w="4508" w:type="dxa"/>
@@ -2239,7 +3165,7 @@
 </file>
 
 <file path=customXml/itemProps1.xml><?xml version="1.0" encoding="utf-8"?>
-<ds:datastoreItem xmlns:ds="http://schemas.openxmlformats.org/officeDocument/2006/customXml" ds:itemID="{28E4C013-B459-41A7-8B44-08C2EF3B9A58}">
+<ds:datastoreItem xmlns:ds="http://schemas.openxmlformats.org/officeDocument/2006/customXml" ds:itemID="{BC9F4615-8E10-4386-91FE-900998A9EDB0}">
   <ds:schemaRefs>
     <ds:schemaRef ds:uri="http://schemas.openxmlformats.org/officeDocument/2006/bibliography"/>
   </ds:schemaRefs>

</xml_diff>

<commit_message>
Made the fullscreen modes HTML Validated.
</commit_message>
<xml_diff>
--- a/progress/DevelopmentLogs.docx
+++ b/progress/DevelopmentLogs.docx
@@ -1115,7 +1115,15 @@
               <w:jc w:val="center"/>
             </w:pPr>
             <w:r>
-              <w:t xml:space="preserve">Code wasn’t </w:t>
+              <w:t xml:space="preserve">Code </w:t>
+            </w:r>
+            <w:proofErr w:type="gramStart"/>
+            <w:r>
+              <w:t>wasn’t</w:t>
+            </w:r>
+            <w:proofErr w:type="gramEnd"/>
+            <w:r>
+              <w:t xml:space="preserve"> </w:t>
             </w:r>
             <w:r>
               <w:t>appearing</w:t>
@@ -1565,8 +1573,13 @@
             <w:pPr>
               <w:jc w:val="center"/>
             </w:pPr>
-            <w:r>
-              <w:t>Didn’t display the completed code, forgot to change the fullscreen_a4.html file to have the completed code.</w:t>
+            <w:proofErr w:type="gramStart"/>
+            <w:r>
+              <w:t>Didn’t</w:t>
+            </w:r>
+            <w:proofErr w:type="gramEnd"/>
+            <w:r>
+              <w:t xml:space="preserve"> display the completed code, forgot to change the fullscreen_a4.html file to have the completed code.</w:t>
             </w:r>
           </w:p>
         </w:tc>
@@ -2093,9 +2106,296 @@
         <w:pStyle w:val="Heading2"/>
       </w:pPr>
       <w:r>
-        <w:t>HTML VALIDATOR</w:t>
+        <w:t>HTML V</w:t>
+      </w:r>
+      <w:r>
+        <w:t>alidator</w:t>
       </w:r>
     </w:p>
+    <w:tbl>
+      <w:tblPr>
+        <w:tblStyle w:val="TableGrid"/>
+        <w:tblW w:w="0" w:type="auto"/>
+        <w:tblLook w:val="04A0" w:firstRow="1" w:lastRow="0" w:firstColumn="1" w:lastColumn="0" w:noHBand="0" w:noVBand="1"/>
+      </w:tblPr>
+      <w:tblGrid>
+        <w:gridCol w:w="4508"/>
+        <w:gridCol w:w="4508"/>
+      </w:tblGrid>
+      <w:tr>
+        <w:tc>
+          <w:tcPr>
+            <w:tcW w:w="4508" w:type="dxa"/>
+          </w:tcPr>
+          <w:p>
+            <w:pPr>
+              <w:jc w:val="center"/>
+              <w:rPr>
+                <w:b/>
+                <w:bCs/>
+              </w:rPr>
+            </w:pPr>
+            <w:r>
+              <w:rPr>
+                <w:b/>
+                <w:bCs/>
+              </w:rPr>
+              <w:t>Page</w:t>
+            </w:r>
+          </w:p>
+        </w:tc>
+        <w:tc>
+          <w:tcPr>
+            <w:tcW w:w="4508" w:type="dxa"/>
+          </w:tcPr>
+          <w:p>
+            <w:pPr>
+              <w:jc w:val="center"/>
+              <w:rPr>
+                <w:b/>
+                <w:bCs/>
+              </w:rPr>
+            </w:pPr>
+            <w:r>
+              <w:rPr>
+                <w:b/>
+                <w:bCs/>
+              </w:rPr>
+              <w:t>Result</w:t>
+            </w:r>
+          </w:p>
+        </w:tc>
+      </w:tr>
+      <w:tr>
+        <w:tc>
+          <w:tcPr>
+            <w:tcW w:w="4508" w:type="dxa"/>
+          </w:tcPr>
+          <w:p>
+            <w:pPr>
+              <w:jc w:val="center"/>
+            </w:pPr>
+            <w:r>
+              <w:t>i</w:t>
+            </w:r>
+            <w:r>
+              <w:t>ndex.html</w:t>
+            </w:r>
+          </w:p>
+        </w:tc>
+        <w:tc>
+          <w:tcPr>
+            <w:tcW w:w="4508" w:type="dxa"/>
+          </w:tcPr>
+          <w:p>
+            <w:pPr>
+              <w:jc w:val="center"/>
+            </w:pPr>
+            <w:r>
+              <w:t xml:space="preserve">0 Errors, </w:t>
+            </w:r>
+            <w:r>
+              <w:t>81</w:t>
+            </w:r>
+            <w:r>
+              <w:t xml:space="preserve"> Warnings</w:t>
+            </w:r>
+            <w:r>
+              <w:t xml:space="preserve"> (Auto</w:t>
+            </w:r>
+            <w:r>
+              <w:t xml:space="preserve"> </w:t>
+            </w:r>
+            <w:r>
+              <w:t>fixed)</w:t>
+            </w:r>
+          </w:p>
+        </w:tc>
+      </w:tr>
+      <w:tr>
+        <w:tc>
+          <w:tcPr>
+            <w:tcW w:w="4508" w:type="dxa"/>
+          </w:tcPr>
+          <w:p>
+            <w:pPr>
+              <w:jc w:val="center"/>
+            </w:pPr>
+            <w:r>
+              <w:t>f</w:t>
+            </w:r>
+            <w:r>
+              <w:t>ullscreen_a1.html</w:t>
+            </w:r>
+          </w:p>
+        </w:tc>
+        <w:tc>
+          <w:tcPr>
+            <w:tcW w:w="4508" w:type="dxa"/>
+          </w:tcPr>
+          <w:p>
+            <w:pPr>
+              <w:jc w:val="center"/>
+            </w:pPr>
+            <w:r>
+              <w:t>0 Errors, 3 Warnings</w:t>
+            </w:r>
+            <w:r>
+              <w:t xml:space="preserve"> (Auto fixed)</w:t>
+            </w:r>
+          </w:p>
+        </w:tc>
+      </w:tr>
+      <w:tr>
+        <w:tc>
+          <w:tcPr>
+            <w:tcW w:w="4508" w:type="dxa"/>
+          </w:tcPr>
+          <w:p>
+            <w:pPr>
+              <w:jc w:val="center"/>
+            </w:pPr>
+            <w:r>
+              <w:t>fullscreen_a2.html</w:t>
+            </w:r>
+          </w:p>
+        </w:tc>
+        <w:tc>
+          <w:tcPr>
+            <w:tcW w:w="4508" w:type="dxa"/>
+          </w:tcPr>
+          <w:p>
+            <w:pPr>
+              <w:jc w:val="center"/>
+            </w:pPr>
+            <w:r>
+              <w:t>0 Errors, 3 Warnings</w:t>
+            </w:r>
+            <w:r>
+              <w:t xml:space="preserve"> (</w:t>
+            </w:r>
+            <w:r>
+              <w:t>Auto fixed</w:t>
+            </w:r>
+            <w:r>
+              <w:t>)</w:t>
+            </w:r>
+          </w:p>
+        </w:tc>
+      </w:tr>
+      <w:tr>
+        <w:tc>
+          <w:tcPr>
+            <w:tcW w:w="4508" w:type="dxa"/>
+          </w:tcPr>
+          <w:p>
+            <w:pPr>
+              <w:jc w:val="center"/>
+            </w:pPr>
+            <w:r>
+              <w:t>fullscreen_a3.html</w:t>
+            </w:r>
+          </w:p>
+        </w:tc>
+        <w:tc>
+          <w:tcPr>
+            <w:tcW w:w="4508" w:type="dxa"/>
+          </w:tcPr>
+          <w:p>
+            <w:pPr>
+              <w:jc w:val="center"/>
+            </w:pPr>
+            <w:r>
+              <w:t>0 Errors, 3 Warnings</w:t>
+            </w:r>
+            <w:r>
+              <w:t xml:space="preserve"> (</w:t>
+            </w:r>
+            <w:r>
+              <w:t>Auto fixed</w:t>
+            </w:r>
+            <w:r>
+              <w:t>)</w:t>
+            </w:r>
+          </w:p>
+        </w:tc>
+      </w:tr>
+      <w:tr>
+        <w:tc>
+          <w:tcPr>
+            <w:tcW w:w="4508" w:type="dxa"/>
+          </w:tcPr>
+          <w:p>
+            <w:pPr>
+              <w:jc w:val="center"/>
+            </w:pPr>
+            <w:r>
+              <w:t>fullscreen_a4.html</w:t>
+            </w:r>
+          </w:p>
+        </w:tc>
+        <w:tc>
+          <w:tcPr>
+            <w:tcW w:w="4508" w:type="dxa"/>
+          </w:tcPr>
+          <w:p>
+            <w:pPr>
+              <w:jc w:val="center"/>
+            </w:pPr>
+            <w:r>
+              <w:t>0 Errors, 3 Warnings</w:t>
+            </w:r>
+            <w:r>
+              <w:t xml:space="preserve"> (</w:t>
+            </w:r>
+            <w:r>
+              <w:t>Auto fixed</w:t>
+            </w:r>
+            <w:r>
+              <w:t>)</w:t>
+            </w:r>
+          </w:p>
+        </w:tc>
+      </w:tr>
+      <w:tr>
+        <w:tc>
+          <w:tcPr>
+            <w:tcW w:w="4508" w:type="dxa"/>
+          </w:tcPr>
+          <w:p>
+            <w:pPr>
+              <w:jc w:val="center"/>
+            </w:pPr>
+            <w:r>
+              <w:t>fullscreen_a5.html</w:t>
+            </w:r>
+          </w:p>
+        </w:tc>
+        <w:tc>
+          <w:tcPr>
+            <w:tcW w:w="4508" w:type="dxa"/>
+          </w:tcPr>
+          <w:p>
+            <w:pPr>
+              <w:jc w:val="center"/>
+            </w:pPr>
+            <w:r>
+              <w:t>0 Errors, 3 Warnings</w:t>
+            </w:r>
+            <w:r>
+              <w:t xml:space="preserve"> (</w:t>
+            </w:r>
+            <w:r>
+              <w:t>Auto fixed</w:t>
+            </w:r>
+            <w:r>
+              <w:t>)</w:t>
+            </w:r>
+          </w:p>
+        </w:tc>
+      </w:tr>
+    </w:tbl>
+    <w:p/>
     <w:sectPr>
       <w:pgSz w:w="11906" w:h="16838"/>
       <w:pgMar w:top="1440" w:right="1440" w:bottom="1440" w:left="1440" w:header="567" w:footer="567" w:gutter="0"/>
@@ -3051,7 +3351,7 @@
 </file>
 
 <file path=customXml/itemProps1.xml><?xml version="1.0" encoding="utf-8"?>
-<ds:datastoreItem xmlns:ds="http://schemas.openxmlformats.org/officeDocument/2006/customXml" ds:itemID="{A04452A1-ADCF-44B6-BE11-794A9B3AD5FF}">
+<ds:datastoreItem xmlns:ds="http://schemas.openxmlformats.org/officeDocument/2006/customXml" ds:itemID="{A73A293A-31A0-41F9-8072-F18099707BE0}">
   <ds:schemaRefs>
     <ds:schemaRef ds:uri="http://schemas.openxmlformats.org/officeDocument/2006/bibliography"/>
   </ds:schemaRefs>

</xml_diff>